<commit_message>
Epic 1 - Yatsyshyn Roman UPDATE
</commit_message>
<xml_diff>
--- a/ai_13/roman_yatsyshyn/epic_1/epic_1_practice_and_labs_report_roman_yatsyshyn.docx
+++ b/ai_13/roman_yatsyshyn/epic_1/epic_1_practice_and_labs_report_roman_yatsyshyn.docx
@@ -533,19 +533,55 @@
           <w:sz w:val="28"/>
           <w:szCs w:val="28"/>
         </w:rPr>
-        <w:t xml:space="preserve">основні команди, </w:t>
-      </w:r>
-      <w:proofErr w:type="spellStart"/>
-      <w:r>
-        <w:rPr>
-          <w:rFonts w:ascii="Times New Roman" w:hAnsi="Times New Roman" w:cs="Times New Roman"/>
-          <w:color w:val="000000"/>
-          <w:sz w:val="28"/>
-          <w:szCs w:val="28"/>
-        </w:rPr>
-        <w:t>git</w:t>
-      </w:r>
-      <w:proofErr w:type="spellEnd"/>
+        <w:t>основні команди, git bash, поняття бренчі, комміту</w:t>
+      </w:r>
+      <w:r>
+        <w:rPr>
+          <w:rFonts w:ascii="Times New Roman" w:hAnsi="Times New Roman" w:cs="Times New Roman"/>
+          <w:color w:val="000000"/>
+          <w:sz w:val="28"/>
+          <w:szCs w:val="28"/>
+        </w:rPr>
+        <w:t xml:space="preserve">. </w:t>
+      </w:r>
+      <w:r>
+        <w:rPr>
+          <w:rFonts w:ascii="Times New Roman" w:hAnsi="Times New Roman" w:cs="Times New Roman"/>
+          <w:color w:val="000000"/>
+          <w:sz w:val="28"/>
+          <w:szCs w:val="28"/>
+          <w:lang w:val="pl-PL"/>
+        </w:rPr>
+        <w:t>GitHub</w:t>
+      </w:r>
+      <w:r>
+        <w:rPr>
+          <w:rFonts w:ascii="Times New Roman" w:hAnsi="Times New Roman" w:cs="Times New Roman"/>
+          <w:color w:val="000000"/>
+          <w:sz w:val="28"/>
+          <w:szCs w:val="28"/>
+        </w:rPr>
+        <w:t xml:space="preserve">:поняття репозиторію, клонування репозиторію, </w:t>
+      </w:r>
+      <w:r>
+        <w:rPr>
+          <w:rFonts w:ascii="Times New Roman" w:hAnsi="Times New Roman" w:cs="Times New Roman"/>
+          <w:color w:val="000000"/>
+          <w:sz w:val="28"/>
+          <w:szCs w:val="28"/>
+          <w:lang w:val="pl-PL"/>
+        </w:rPr>
+        <w:t>SSH</w:t>
+      </w:r>
+      <w:r>
+        <w:rPr>
+          <w:rFonts w:ascii="Times New Roman" w:hAnsi="Times New Roman" w:cs="Times New Roman"/>
+          <w:color w:val="000000"/>
+          <w:sz w:val="28"/>
+          <w:szCs w:val="28"/>
+        </w:rPr>
+        <w:t>.</w:t>
+      </w:r>
       <w:r>
         <w:rPr>
           <w:rFonts w:ascii="Times New Roman" w:hAnsi="Times New Roman" w:cs="Times New Roman"/>
@@ -555,37 +591,54 @@
         </w:rPr>
         <w:t xml:space="preserve"> </w:t>
       </w:r>
-      <w:proofErr w:type="spellStart"/>
-      <w:r>
-        <w:rPr>
-          <w:rFonts w:ascii="Times New Roman" w:hAnsi="Times New Roman" w:cs="Times New Roman"/>
-          <w:color w:val="000000"/>
-          <w:sz w:val="28"/>
-          <w:szCs w:val="28"/>
-        </w:rPr>
-        <w:t>bash</w:t>
-      </w:r>
-      <w:proofErr w:type="spellEnd"/>
-      <w:r>
-        <w:rPr>
-          <w:rFonts w:ascii="Times New Roman" w:hAnsi="Times New Roman" w:cs="Times New Roman"/>
-          <w:color w:val="000000"/>
-          <w:sz w:val="28"/>
-          <w:szCs w:val="28"/>
-        </w:rPr>
-        <w:t xml:space="preserve">, поняття </w:t>
-      </w:r>
-      <w:proofErr w:type="spellStart"/>
-      <w:r>
-        <w:rPr>
-          <w:rFonts w:ascii="Times New Roman" w:hAnsi="Times New Roman" w:cs="Times New Roman"/>
-          <w:color w:val="000000"/>
-          <w:sz w:val="28"/>
-          <w:szCs w:val="28"/>
-        </w:rPr>
-        <w:t>бренчі</w:t>
-      </w:r>
-      <w:proofErr w:type="spellEnd"/>
+      <w:r>
+        <w:rPr>
+          <w:rFonts w:ascii="Times New Roman" w:hAnsi="Times New Roman" w:cs="Times New Roman"/>
+          <w:color w:val="000000"/>
+          <w:sz w:val="28"/>
+          <w:szCs w:val="28"/>
+          <w:lang w:val="pl-PL"/>
+        </w:rPr>
+        <w:t>To</w:t>
+      </w:r>
+      <w:r>
+        <w:rPr>
+          <w:rFonts w:ascii="Times New Roman" w:hAnsi="Times New Roman" w:cs="Times New Roman"/>
+          <w:color w:val="000000"/>
+          <w:sz w:val="28"/>
+          <w:szCs w:val="28"/>
+        </w:rPr>
+        <w:t xml:space="preserve"> </w:t>
+      </w:r>
+      <w:r>
+        <w:rPr>
+          <w:rFonts w:ascii="Times New Roman" w:hAnsi="Times New Roman" w:cs="Times New Roman"/>
+          <w:color w:val="000000"/>
+          <w:sz w:val="28"/>
+          <w:szCs w:val="28"/>
+          <w:lang w:val="pl-PL"/>
+        </w:rPr>
+        <w:t>Do</w:t>
+      </w:r>
+      <w:r>
+        <w:rPr>
+          <w:rFonts w:ascii="Times New Roman" w:hAnsi="Times New Roman" w:cs="Times New Roman"/>
+          <w:color w:val="000000"/>
+          <w:sz w:val="28"/>
+          <w:szCs w:val="28"/>
+        </w:rPr>
+        <w:t xml:space="preserve">: </w:t>
+      </w:r>
+      <w:r>
+        <w:rPr>
+          <w:rFonts w:ascii="Times New Roman" w:hAnsi="Times New Roman" w:cs="Times New Roman"/>
+          <w:color w:val="000000"/>
+          <w:sz w:val="28"/>
+          <w:szCs w:val="28"/>
+          <w:lang w:val="pl-PL"/>
+        </w:rPr>
+        <w:t>Notion</w:t>
+      </w:r>
       <w:r>
         <w:rPr>
           <w:rFonts w:ascii="Times New Roman" w:hAnsi="Times New Roman" w:cs="Times New Roman"/>
@@ -595,17 +648,79 @@
         </w:rPr>
         <w:t xml:space="preserve">, </w:t>
       </w:r>
-      <w:proofErr w:type="spellStart"/>
-      <w:r>
-        <w:rPr>
-          <w:rFonts w:ascii="Times New Roman" w:hAnsi="Times New Roman" w:cs="Times New Roman"/>
-          <w:color w:val="000000"/>
-          <w:sz w:val="28"/>
-          <w:szCs w:val="28"/>
-        </w:rPr>
-        <w:t>комміту</w:t>
-      </w:r>
-      <w:proofErr w:type="spellEnd"/>
+      <w:r>
+        <w:rPr>
+          <w:rFonts w:ascii="Times New Roman" w:hAnsi="Times New Roman" w:cs="Times New Roman"/>
+          <w:color w:val="000000"/>
+          <w:sz w:val="28"/>
+          <w:szCs w:val="28"/>
+          <w:lang w:val="pl-PL"/>
+        </w:rPr>
+        <w:t>Trello</w:t>
+      </w:r>
+      <w:r>
+        <w:rPr>
+          <w:rFonts w:ascii="Times New Roman" w:hAnsi="Times New Roman" w:cs="Times New Roman"/>
+          <w:color w:val="000000"/>
+          <w:sz w:val="28"/>
+          <w:szCs w:val="28"/>
+        </w:rPr>
+        <w:t xml:space="preserve"> </w:t>
+      </w:r>
+      <w:r>
+        <w:rPr>
+          <w:rFonts w:ascii="Times New Roman" w:hAnsi="Times New Roman" w:cs="Times New Roman"/>
+          <w:color w:val="000000"/>
+          <w:sz w:val="28"/>
+          <w:szCs w:val="28"/>
+        </w:rPr>
+        <w:t xml:space="preserve">та поняття побудови систем управління. </w:t>
+      </w:r>
+      <w:r>
+        <w:rPr>
+          <w:rFonts w:ascii="Times New Roman" w:hAnsi="Times New Roman" w:cs="Times New Roman"/>
+          <w:color w:val="000000"/>
+          <w:sz w:val="28"/>
+          <w:szCs w:val="28"/>
+        </w:rPr>
+        <w:t>Системи числення</w:t>
+      </w:r>
+      <w:r>
+        <w:rPr>
+          <w:rFonts w:ascii="Times New Roman" w:hAnsi="Times New Roman" w:cs="Times New Roman"/>
+          <w:color w:val="000000"/>
+          <w:sz w:val="28"/>
+          <w:szCs w:val="28"/>
+        </w:rPr>
+        <w:t xml:space="preserve">: </w:t>
+      </w:r>
+      <w:r>
+        <w:rPr>
+          <w:rFonts w:ascii="Times New Roman" w:hAnsi="Times New Roman" w:cs="Times New Roman"/>
+          <w:color w:val="000000"/>
+          <w:sz w:val="28"/>
+          <w:szCs w:val="28"/>
+        </w:rPr>
+        <w:t>види систем числень, перехід між системами числення</w:t>
+      </w:r>
+      <w:r>
+        <w:rPr>
+          <w:rFonts w:ascii="Times New Roman" w:hAnsi="Times New Roman" w:cs="Times New Roman"/>
+          <w:color w:val="000000"/>
+          <w:sz w:val="28"/>
+          <w:szCs w:val="28"/>
+        </w:rPr>
+        <w:t>. Двійкова система числення</w:t>
+      </w:r>
+      <w:r>
+        <w:rPr>
+          <w:rFonts w:ascii="Times New Roman" w:hAnsi="Times New Roman" w:cs="Times New Roman"/>
+          <w:color w:val="000000"/>
+          <w:sz w:val="28"/>
+          <w:szCs w:val="28"/>
+        </w:rPr>
+        <w:t>: арифметичні дії на числами у двійковій системі числення</w:t>
+      </w:r>
       <w:r>
         <w:rPr>
           <w:rFonts w:ascii="Times New Roman" w:hAnsi="Times New Roman" w:cs="Times New Roman"/>
@@ -621,58 +736,54 @@
           <w:color w:val="000000"/>
           <w:sz w:val="28"/>
           <w:szCs w:val="28"/>
+        </w:rPr>
+        <w:t>С</w:t>
+      </w:r>
+      <w:r>
+        <w:rPr>
+          <w:rFonts w:ascii="Times New Roman" w:hAnsi="Times New Roman" w:cs="Times New Roman"/>
+          <w:color w:val="000000"/>
+          <w:sz w:val="28"/>
+          <w:szCs w:val="28"/>
+        </w:rPr>
+        <w:t>ередовище розробки програми</w:t>
+      </w:r>
+      <w:r>
+        <w:rPr>
+          <w:rFonts w:ascii="Times New Roman" w:hAnsi="Times New Roman" w:cs="Times New Roman"/>
+          <w:color w:val="000000"/>
+          <w:sz w:val="28"/>
+          <w:szCs w:val="28"/>
+        </w:rPr>
+        <w:t xml:space="preserve">: </w:t>
+      </w:r>
+      <w:r>
+        <w:rPr>
+          <w:rFonts w:ascii="Times New Roman" w:hAnsi="Times New Roman" w:cs="Times New Roman"/>
+          <w:color w:val="000000"/>
+          <w:sz w:val="28"/>
+          <w:szCs w:val="28"/>
           <w:lang w:val="pl-PL"/>
         </w:rPr>
-        <w:t>GitHub</w:t>
-      </w:r>
-      <w:r>
-        <w:rPr>
-          <w:rFonts w:ascii="Times New Roman" w:hAnsi="Times New Roman" w:cs="Times New Roman"/>
-          <w:color w:val="000000"/>
-          <w:sz w:val="28"/>
-          <w:szCs w:val="28"/>
-        </w:rPr>
-        <w:t xml:space="preserve">:поняття </w:t>
-      </w:r>
-      <w:proofErr w:type="spellStart"/>
-      <w:r>
-        <w:rPr>
-          <w:rFonts w:ascii="Times New Roman" w:hAnsi="Times New Roman" w:cs="Times New Roman"/>
-          <w:color w:val="000000"/>
-          <w:sz w:val="28"/>
-          <w:szCs w:val="28"/>
-        </w:rPr>
-        <w:t>репозиторію</w:t>
-      </w:r>
-      <w:proofErr w:type="spellEnd"/>
-      <w:r>
-        <w:rPr>
-          <w:rFonts w:ascii="Times New Roman" w:hAnsi="Times New Roman" w:cs="Times New Roman"/>
-          <w:color w:val="000000"/>
-          <w:sz w:val="28"/>
-          <w:szCs w:val="28"/>
-        </w:rPr>
-        <w:t xml:space="preserve">, клонування </w:t>
-      </w:r>
-      <w:proofErr w:type="spellStart"/>
-      <w:r>
-        <w:rPr>
-          <w:rFonts w:ascii="Times New Roman" w:hAnsi="Times New Roman" w:cs="Times New Roman"/>
-          <w:color w:val="000000"/>
-          <w:sz w:val="28"/>
-          <w:szCs w:val="28"/>
-        </w:rPr>
-        <w:t>репозиторію</w:t>
-      </w:r>
-      <w:proofErr w:type="spellEnd"/>
-      <w:r>
-        <w:rPr>
-          <w:rFonts w:ascii="Times New Roman" w:hAnsi="Times New Roman" w:cs="Times New Roman"/>
-          <w:color w:val="000000"/>
-          <w:sz w:val="28"/>
-          <w:szCs w:val="28"/>
-        </w:rPr>
-        <w:t xml:space="preserve">, </w:t>
+        <w:t>VSCode</w:t>
+      </w:r>
+      <w:r>
+        <w:rPr>
+          <w:rFonts w:ascii="Times New Roman" w:hAnsi="Times New Roman" w:cs="Times New Roman"/>
+          <w:color w:val="000000"/>
+          <w:sz w:val="28"/>
+          <w:szCs w:val="28"/>
+        </w:rPr>
+        <w:t xml:space="preserve"> </w:t>
+      </w:r>
+      <w:r>
+        <w:rPr>
+          <w:rFonts w:ascii="Times New Roman" w:hAnsi="Times New Roman" w:cs="Times New Roman"/>
+          <w:color w:val="000000"/>
+          <w:sz w:val="28"/>
+          <w:szCs w:val="28"/>
+        </w:rPr>
+        <w:t xml:space="preserve">та його конфігурація, </w:t>
       </w:r>
       <w:r>
         <w:rPr>
@@ -682,25 +793,16 @@
           <w:szCs w:val="28"/>
           <w:lang w:val="pl-PL"/>
         </w:rPr>
-        <w:t>SSH</w:t>
-      </w:r>
-      <w:r>
-        <w:rPr>
-          <w:rFonts w:ascii="Times New Roman" w:hAnsi="Times New Roman" w:cs="Times New Roman"/>
-          <w:color w:val="000000"/>
-          <w:sz w:val="28"/>
-          <w:szCs w:val="28"/>
-        </w:rPr>
-        <w:t>.</w:t>
-      </w:r>
-      <w:r>
-        <w:rPr>
-          <w:rFonts w:ascii="Times New Roman" w:hAnsi="Times New Roman" w:cs="Times New Roman"/>
-          <w:color w:val="000000"/>
-          <w:sz w:val="28"/>
-          <w:szCs w:val="28"/>
-        </w:rPr>
-        <w:t xml:space="preserve"> </w:t>
+        <w:t>MinGW</w:t>
+      </w:r>
+      <w:r>
+        <w:rPr>
+          <w:rFonts w:ascii="Times New Roman" w:hAnsi="Times New Roman" w:cs="Times New Roman"/>
+          <w:color w:val="000000"/>
+          <w:sz w:val="28"/>
+          <w:szCs w:val="28"/>
+        </w:rPr>
+        <w:t>-</w:t>
       </w:r>
       <w:r>
         <w:rPr>
@@ -710,219 +812,6 @@
           <w:szCs w:val="28"/>
           <w:lang w:val="pl-PL"/>
         </w:rPr>
-        <w:t>To</w:t>
-      </w:r>
-      <w:r>
-        <w:rPr>
-          <w:rFonts w:ascii="Times New Roman" w:hAnsi="Times New Roman" w:cs="Times New Roman"/>
-          <w:color w:val="000000"/>
-          <w:sz w:val="28"/>
-          <w:szCs w:val="28"/>
-        </w:rPr>
-        <w:t xml:space="preserve"> </w:t>
-      </w:r>
-      <w:r>
-        <w:rPr>
-          <w:rFonts w:ascii="Times New Roman" w:hAnsi="Times New Roman" w:cs="Times New Roman"/>
-          <w:color w:val="000000"/>
-          <w:sz w:val="28"/>
-          <w:szCs w:val="28"/>
-          <w:lang w:val="pl-PL"/>
-        </w:rPr>
-        <w:t>Do</w:t>
-      </w:r>
-      <w:r>
-        <w:rPr>
-          <w:rFonts w:ascii="Times New Roman" w:hAnsi="Times New Roman" w:cs="Times New Roman"/>
-          <w:color w:val="000000"/>
-          <w:sz w:val="28"/>
-          <w:szCs w:val="28"/>
-        </w:rPr>
-        <w:t xml:space="preserve">: </w:t>
-      </w:r>
-      <w:r>
-        <w:rPr>
-          <w:rFonts w:ascii="Times New Roman" w:hAnsi="Times New Roman" w:cs="Times New Roman"/>
-          <w:color w:val="000000"/>
-          <w:sz w:val="28"/>
-          <w:szCs w:val="28"/>
-          <w:lang w:val="pl-PL"/>
-        </w:rPr>
-        <w:t>Notion</w:t>
-      </w:r>
-      <w:r>
-        <w:rPr>
-          <w:rFonts w:ascii="Times New Roman" w:hAnsi="Times New Roman" w:cs="Times New Roman"/>
-          <w:color w:val="000000"/>
-          <w:sz w:val="28"/>
-          <w:szCs w:val="28"/>
-        </w:rPr>
-        <w:t xml:space="preserve">, </w:t>
-      </w:r>
-      <w:r>
-        <w:rPr>
-          <w:rFonts w:ascii="Times New Roman" w:hAnsi="Times New Roman" w:cs="Times New Roman"/>
-          <w:color w:val="000000"/>
-          <w:sz w:val="28"/>
-          <w:szCs w:val="28"/>
-          <w:lang w:val="pl-PL"/>
-        </w:rPr>
-        <w:t>Trello</w:t>
-      </w:r>
-      <w:r>
-        <w:rPr>
-          <w:rFonts w:ascii="Times New Roman" w:hAnsi="Times New Roman" w:cs="Times New Roman"/>
-          <w:color w:val="000000"/>
-          <w:sz w:val="28"/>
-          <w:szCs w:val="28"/>
-        </w:rPr>
-        <w:t xml:space="preserve"> </w:t>
-      </w:r>
-      <w:r>
-        <w:rPr>
-          <w:rFonts w:ascii="Times New Roman" w:hAnsi="Times New Roman" w:cs="Times New Roman"/>
-          <w:color w:val="000000"/>
-          <w:sz w:val="28"/>
-          <w:szCs w:val="28"/>
-        </w:rPr>
-        <w:t xml:space="preserve">та поняття побудови систем управління. </w:t>
-      </w:r>
-      <w:r>
-        <w:rPr>
-          <w:rFonts w:ascii="Times New Roman" w:hAnsi="Times New Roman" w:cs="Times New Roman"/>
-          <w:color w:val="000000"/>
-          <w:sz w:val="28"/>
-          <w:szCs w:val="28"/>
-        </w:rPr>
-        <w:t>Системи числення</w:t>
-      </w:r>
-      <w:r>
-        <w:rPr>
-          <w:rFonts w:ascii="Times New Roman" w:hAnsi="Times New Roman" w:cs="Times New Roman"/>
-          <w:color w:val="000000"/>
-          <w:sz w:val="28"/>
-          <w:szCs w:val="28"/>
-        </w:rPr>
-        <w:t xml:space="preserve">: </w:t>
-      </w:r>
-      <w:r>
-        <w:rPr>
-          <w:rFonts w:ascii="Times New Roman" w:hAnsi="Times New Roman" w:cs="Times New Roman"/>
-          <w:color w:val="000000"/>
-          <w:sz w:val="28"/>
-          <w:szCs w:val="28"/>
-        </w:rPr>
-        <w:t>види систем числень, перехід між системами числення</w:t>
-      </w:r>
-      <w:r>
-        <w:rPr>
-          <w:rFonts w:ascii="Times New Roman" w:hAnsi="Times New Roman" w:cs="Times New Roman"/>
-          <w:color w:val="000000"/>
-          <w:sz w:val="28"/>
-          <w:szCs w:val="28"/>
-        </w:rPr>
-        <w:t>. Двійкова система числення</w:t>
-      </w:r>
-      <w:r>
-        <w:rPr>
-          <w:rFonts w:ascii="Times New Roman" w:hAnsi="Times New Roman" w:cs="Times New Roman"/>
-          <w:color w:val="000000"/>
-          <w:sz w:val="28"/>
-          <w:szCs w:val="28"/>
-        </w:rPr>
-        <w:t>: арифметичні дії на числами у двійковій системі числення</w:t>
-      </w:r>
-      <w:r>
-        <w:rPr>
-          <w:rFonts w:ascii="Times New Roman" w:hAnsi="Times New Roman" w:cs="Times New Roman"/>
-          <w:color w:val="000000"/>
-          <w:sz w:val="28"/>
-          <w:szCs w:val="28"/>
-        </w:rPr>
-        <w:t xml:space="preserve">. </w:t>
-      </w:r>
-      <w:r>
-        <w:rPr>
-          <w:rFonts w:ascii="Times New Roman" w:hAnsi="Times New Roman" w:cs="Times New Roman"/>
-          <w:color w:val="000000"/>
-          <w:sz w:val="28"/>
-          <w:szCs w:val="28"/>
-        </w:rPr>
-        <w:t>С</w:t>
-      </w:r>
-      <w:r>
-        <w:rPr>
-          <w:rFonts w:ascii="Times New Roman" w:hAnsi="Times New Roman" w:cs="Times New Roman"/>
-          <w:color w:val="000000"/>
-          <w:sz w:val="28"/>
-          <w:szCs w:val="28"/>
-        </w:rPr>
-        <w:t>ередовище розробки програми</w:t>
-      </w:r>
-      <w:r>
-        <w:rPr>
-          <w:rFonts w:ascii="Times New Roman" w:hAnsi="Times New Roman" w:cs="Times New Roman"/>
-          <w:color w:val="000000"/>
-          <w:sz w:val="28"/>
-          <w:szCs w:val="28"/>
-        </w:rPr>
-        <w:t xml:space="preserve">: </w:t>
-      </w:r>
-      <w:r>
-        <w:rPr>
-          <w:rFonts w:ascii="Times New Roman" w:hAnsi="Times New Roman" w:cs="Times New Roman"/>
-          <w:color w:val="000000"/>
-          <w:sz w:val="28"/>
-          <w:szCs w:val="28"/>
-          <w:lang w:val="pl-PL"/>
-        </w:rPr>
-        <w:t>VSCode</w:t>
-      </w:r>
-      <w:r>
-        <w:rPr>
-          <w:rFonts w:ascii="Times New Roman" w:hAnsi="Times New Roman" w:cs="Times New Roman"/>
-          <w:color w:val="000000"/>
-          <w:sz w:val="28"/>
-          <w:szCs w:val="28"/>
-        </w:rPr>
-        <w:t xml:space="preserve"> </w:t>
-      </w:r>
-      <w:r>
-        <w:rPr>
-          <w:rFonts w:ascii="Times New Roman" w:hAnsi="Times New Roman" w:cs="Times New Roman"/>
-          <w:color w:val="000000"/>
-          <w:sz w:val="28"/>
-          <w:szCs w:val="28"/>
-        </w:rPr>
-        <w:t xml:space="preserve">та його конфігурація, </w:t>
-      </w:r>
-      <w:r>
-        <w:rPr>
-          <w:rFonts w:ascii="Times New Roman" w:hAnsi="Times New Roman" w:cs="Times New Roman"/>
-          <w:color w:val="000000"/>
-          <w:sz w:val="28"/>
-          <w:szCs w:val="28"/>
-          <w:lang w:val="pl-PL"/>
-        </w:rPr>
-        <w:t>MinGW</w:t>
-      </w:r>
-      <w:r>
-        <w:rPr>
-          <w:rFonts w:ascii="Times New Roman" w:hAnsi="Times New Roman" w:cs="Times New Roman"/>
-          <w:color w:val="000000"/>
-          <w:sz w:val="28"/>
-          <w:szCs w:val="28"/>
-        </w:rPr>
-        <w:t>-</w:t>
-      </w:r>
-      <w:r>
-        <w:rPr>
-          <w:rFonts w:ascii="Times New Roman" w:hAnsi="Times New Roman" w:cs="Times New Roman"/>
-          <w:color w:val="000000"/>
-          <w:sz w:val="28"/>
-          <w:szCs w:val="28"/>
-          <w:lang w:val="pl-PL"/>
-        </w:rPr>
         <w:t>w</w:t>
       </w:r>
       <w:r>
@@ -941,29 +830,8 @@
           <w:sz w:val="28"/>
           <w:szCs w:val="28"/>
         </w:rPr>
-        <w:t xml:space="preserve">, розширення, поняття </w:t>
-      </w:r>
-      <w:proofErr w:type="spellStart"/>
-      <w:r>
-        <w:rPr>
-          <w:rFonts w:ascii="Times New Roman" w:hAnsi="Times New Roman" w:cs="Times New Roman"/>
-          <w:color w:val="000000"/>
-          <w:sz w:val="28"/>
-          <w:szCs w:val="28"/>
-        </w:rPr>
-        <w:t>дебагеру</w:t>
-      </w:r>
-      <w:proofErr w:type="spellEnd"/>
-      <w:r>
-        <w:rPr>
-          <w:rFonts w:ascii="Times New Roman" w:hAnsi="Times New Roman" w:cs="Times New Roman"/>
-          <w:color w:val="000000"/>
-          <w:sz w:val="28"/>
-          <w:szCs w:val="28"/>
-        </w:rPr>
-        <w:t xml:space="preserve"> та </w:t>
-      </w:r>
-      <w:proofErr w:type="spellStart"/>
+        <w:t xml:space="preserve">, розширення, поняття дебагеру та </w:t>
+      </w:r>
       <w:r>
         <w:rPr>
           <w:rFonts w:ascii="Times New Roman" w:hAnsi="Times New Roman" w:cs="Times New Roman"/>
@@ -973,7 +841,6 @@
         </w:rPr>
         <w:t>дебагінгу</w:t>
       </w:r>
-      <w:proofErr w:type="spellEnd"/>
       <w:r>
         <w:rPr>
           <w:rFonts w:ascii="Times New Roman" w:hAnsi="Times New Roman" w:cs="Times New Roman"/>
@@ -1028,51 +895,7 @@
           <w:szCs w:val="28"/>
           <w:lang w:eastAsia="uk-UA"/>
         </w:rPr>
-        <w:t xml:space="preserve">Ознайомитись з </w:t>
-      </w:r>
-      <w:proofErr w:type="spellStart"/>
-      <w:r>
-        <w:rPr>
-          <w:rFonts w:ascii="Times New Roman" w:eastAsia="Times New Roman" w:hAnsi="Times New Roman" w:cs="Times New Roman"/>
-          <w:color w:val="000000"/>
-          <w:sz w:val="28"/>
-          <w:szCs w:val="28"/>
-          <w:lang w:eastAsia="uk-UA"/>
-        </w:rPr>
-        <w:t>Package</w:t>
-      </w:r>
-      <w:proofErr w:type="spellEnd"/>
-      <w:r>
-        <w:rPr>
-          <w:rFonts w:ascii="Times New Roman" w:eastAsia="Times New Roman" w:hAnsi="Times New Roman" w:cs="Times New Roman"/>
-          <w:color w:val="000000"/>
-          <w:sz w:val="28"/>
-          <w:szCs w:val="28"/>
-          <w:lang w:eastAsia="uk-UA"/>
-        </w:rPr>
-        <w:t xml:space="preserve"> </w:t>
-      </w:r>
-      <w:proofErr w:type="spellStart"/>
-      <w:r>
-        <w:rPr>
-          <w:rFonts w:ascii="Times New Roman" w:eastAsia="Times New Roman" w:hAnsi="Times New Roman" w:cs="Times New Roman"/>
-          <w:color w:val="000000"/>
-          <w:sz w:val="28"/>
-          <w:szCs w:val="28"/>
-          <w:lang w:eastAsia="uk-UA"/>
-        </w:rPr>
-        <w:t>Managers</w:t>
-      </w:r>
-      <w:proofErr w:type="spellEnd"/>
-      <w:r>
-        <w:rPr>
-          <w:rFonts w:ascii="Times New Roman" w:eastAsia="Times New Roman" w:hAnsi="Times New Roman" w:cs="Times New Roman"/>
-          <w:color w:val="000000"/>
-          <w:sz w:val="28"/>
-          <w:szCs w:val="28"/>
-          <w:lang w:eastAsia="uk-UA"/>
-        </w:rPr>
-        <w:t xml:space="preserve"> OS та командами;</w:t>
+        <w:t>Ознайомитись з Package Managers OS та командами;</w:t>
       </w:r>
     </w:p>
     <w:p>
@@ -1095,73 +918,7 @@
           <w:szCs w:val="28"/>
           <w:lang w:eastAsia="uk-UA"/>
         </w:rPr>
-        <w:t xml:space="preserve">Ознайомитись з </w:t>
-      </w:r>
-      <w:proofErr w:type="spellStart"/>
-      <w:r>
-        <w:rPr>
-          <w:rFonts w:ascii="Times New Roman" w:eastAsia="Times New Roman" w:hAnsi="Times New Roman" w:cs="Times New Roman"/>
-          <w:color w:val="000000"/>
-          <w:sz w:val="28"/>
-          <w:szCs w:val="28"/>
-          <w:lang w:eastAsia="uk-UA"/>
-        </w:rPr>
-        <w:t>Console</w:t>
-      </w:r>
-      <w:proofErr w:type="spellEnd"/>
-      <w:r>
-        <w:rPr>
-          <w:rFonts w:ascii="Times New Roman" w:eastAsia="Times New Roman" w:hAnsi="Times New Roman" w:cs="Times New Roman"/>
-          <w:color w:val="000000"/>
-          <w:sz w:val="28"/>
-          <w:szCs w:val="28"/>
-          <w:lang w:eastAsia="uk-UA"/>
-        </w:rPr>
-        <w:t xml:space="preserve"> </w:t>
-      </w:r>
-      <w:proofErr w:type="spellStart"/>
-      <w:r>
-        <w:rPr>
-          <w:rFonts w:ascii="Times New Roman" w:eastAsia="Times New Roman" w:hAnsi="Times New Roman" w:cs="Times New Roman"/>
-          <w:color w:val="000000"/>
-          <w:sz w:val="28"/>
-          <w:szCs w:val="28"/>
-          <w:lang w:eastAsia="uk-UA"/>
-        </w:rPr>
-        <w:t>Commands</w:t>
-      </w:r>
-      <w:proofErr w:type="spellEnd"/>
-      <w:r>
-        <w:rPr>
-          <w:rFonts w:ascii="Times New Roman" w:eastAsia="Times New Roman" w:hAnsi="Times New Roman" w:cs="Times New Roman"/>
-          <w:color w:val="000000"/>
-          <w:sz w:val="28"/>
-          <w:szCs w:val="28"/>
-          <w:lang w:eastAsia="uk-UA"/>
-        </w:rPr>
-        <w:t xml:space="preserve">  в </w:t>
-      </w:r>
-      <w:proofErr w:type="spellStart"/>
-      <w:r>
-        <w:rPr>
-          <w:rFonts w:ascii="Times New Roman" w:eastAsia="Times New Roman" w:hAnsi="Times New Roman" w:cs="Times New Roman"/>
-          <w:color w:val="000000"/>
-          <w:sz w:val="28"/>
-          <w:szCs w:val="28"/>
-          <w:lang w:eastAsia="uk-UA"/>
-        </w:rPr>
-        <w:t>Linux</w:t>
-      </w:r>
-      <w:proofErr w:type="spellEnd"/>
-      <w:r>
-        <w:rPr>
-          <w:rFonts w:ascii="Times New Roman" w:eastAsia="Times New Roman" w:hAnsi="Times New Roman" w:cs="Times New Roman"/>
-          <w:color w:val="000000"/>
-          <w:sz w:val="28"/>
-          <w:szCs w:val="28"/>
-          <w:lang w:eastAsia="uk-UA"/>
-        </w:rPr>
-        <w:t xml:space="preserve"> подібному терміналі;</w:t>
+        <w:t>Ознайомитись з Console Commands  в Linux подібному терміналі;</w:t>
       </w:r>
     </w:p>
     <w:p>
@@ -1184,95 +941,7 @@
           <w:szCs w:val="28"/>
           <w:lang w:eastAsia="uk-UA"/>
         </w:rPr>
-        <w:t xml:space="preserve">Встановити та </w:t>
-      </w:r>
-      <w:proofErr w:type="spellStart"/>
-      <w:r>
-        <w:rPr>
-          <w:rFonts w:ascii="Times New Roman" w:eastAsia="Times New Roman" w:hAnsi="Times New Roman" w:cs="Times New Roman"/>
-          <w:color w:val="000000"/>
-          <w:sz w:val="28"/>
-          <w:szCs w:val="28"/>
-          <w:lang w:eastAsia="uk-UA"/>
-        </w:rPr>
-        <w:t>сконфігурувати</w:t>
-      </w:r>
-      <w:proofErr w:type="spellEnd"/>
-      <w:r>
-        <w:rPr>
-          <w:rFonts w:ascii="Times New Roman" w:eastAsia="Times New Roman" w:hAnsi="Times New Roman" w:cs="Times New Roman"/>
-          <w:color w:val="000000"/>
-          <w:sz w:val="28"/>
-          <w:szCs w:val="28"/>
-          <w:lang w:eastAsia="uk-UA"/>
-        </w:rPr>
-        <w:t xml:space="preserve"> </w:t>
-      </w:r>
-      <w:proofErr w:type="spellStart"/>
-      <w:r>
-        <w:rPr>
-          <w:rFonts w:ascii="Times New Roman" w:eastAsia="Times New Roman" w:hAnsi="Times New Roman" w:cs="Times New Roman"/>
-          <w:color w:val="000000"/>
-          <w:sz w:val="28"/>
-          <w:szCs w:val="28"/>
-          <w:lang w:eastAsia="uk-UA"/>
-        </w:rPr>
-        <w:t>Visual</w:t>
-      </w:r>
-      <w:proofErr w:type="spellEnd"/>
-      <w:r>
-        <w:rPr>
-          <w:rFonts w:ascii="Times New Roman" w:eastAsia="Times New Roman" w:hAnsi="Times New Roman" w:cs="Times New Roman"/>
-          <w:color w:val="000000"/>
-          <w:sz w:val="28"/>
-          <w:szCs w:val="28"/>
-          <w:lang w:eastAsia="uk-UA"/>
-        </w:rPr>
-        <w:t xml:space="preserve"> </w:t>
-      </w:r>
-      <w:proofErr w:type="spellStart"/>
-      <w:r>
-        <w:rPr>
-          <w:rFonts w:ascii="Times New Roman" w:eastAsia="Times New Roman" w:hAnsi="Times New Roman" w:cs="Times New Roman"/>
-          <w:color w:val="000000"/>
-          <w:sz w:val="28"/>
-          <w:szCs w:val="28"/>
-          <w:lang w:eastAsia="uk-UA"/>
-        </w:rPr>
-        <w:t>Studio</w:t>
-      </w:r>
-      <w:proofErr w:type="spellEnd"/>
-      <w:r>
-        <w:rPr>
-          <w:rFonts w:ascii="Times New Roman" w:eastAsia="Times New Roman" w:hAnsi="Times New Roman" w:cs="Times New Roman"/>
-          <w:color w:val="000000"/>
-          <w:sz w:val="28"/>
-          <w:szCs w:val="28"/>
-          <w:lang w:eastAsia="uk-UA"/>
-        </w:rPr>
-        <w:t xml:space="preserve"> </w:t>
-      </w:r>
-      <w:proofErr w:type="spellStart"/>
-      <w:r>
-        <w:rPr>
-          <w:rFonts w:ascii="Times New Roman" w:eastAsia="Times New Roman" w:hAnsi="Times New Roman" w:cs="Times New Roman"/>
-          <w:color w:val="000000"/>
-          <w:sz w:val="28"/>
-          <w:szCs w:val="28"/>
-          <w:lang w:eastAsia="uk-UA"/>
-        </w:rPr>
-        <w:t>Code</w:t>
-      </w:r>
-      <w:proofErr w:type="spellEnd"/>
-      <w:r>
-        <w:rPr>
-          <w:rFonts w:ascii="Times New Roman" w:eastAsia="Times New Roman" w:hAnsi="Times New Roman" w:cs="Times New Roman"/>
-          <w:color w:val="000000"/>
-          <w:sz w:val="28"/>
-          <w:szCs w:val="28"/>
-          <w:lang w:eastAsia="uk-UA"/>
-        </w:rPr>
-        <w:t>;</w:t>
+        <w:t>Встановити та сконфігурувати Visual Studio Code;</w:t>
       </w:r>
     </w:p>
     <w:p>
@@ -1295,73 +964,7 @@
           <w:szCs w:val="28"/>
           <w:lang w:eastAsia="uk-UA"/>
         </w:rPr>
-        <w:t xml:space="preserve">Встановити Розширення для C++ на систему та </w:t>
-      </w:r>
-      <w:proofErr w:type="spellStart"/>
-      <w:r>
-        <w:rPr>
-          <w:rFonts w:ascii="Times New Roman" w:eastAsia="Times New Roman" w:hAnsi="Times New Roman" w:cs="Times New Roman"/>
-          <w:color w:val="000000"/>
-          <w:sz w:val="28"/>
-          <w:szCs w:val="28"/>
-          <w:lang w:eastAsia="uk-UA"/>
-        </w:rPr>
-        <w:t>Visual</w:t>
-      </w:r>
-      <w:proofErr w:type="spellEnd"/>
-      <w:r>
-        <w:rPr>
-          <w:rFonts w:ascii="Times New Roman" w:eastAsia="Times New Roman" w:hAnsi="Times New Roman" w:cs="Times New Roman"/>
-          <w:color w:val="000000"/>
-          <w:sz w:val="28"/>
-          <w:szCs w:val="28"/>
-          <w:lang w:eastAsia="uk-UA"/>
-        </w:rPr>
-        <w:t xml:space="preserve"> </w:t>
-      </w:r>
-      <w:proofErr w:type="spellStart"/>
-      <w:r>
-        <w:rPr>
-          <w:rFonts w:ascii="Times New Roman" w:eastAsia="Times New Roman" w:hAnsi="Times New Roman" w:cs="Times New Roman"/>
-          <w:color w:val="000000"/>
-          <w:sz w:val="28"/>
-          <w:szCs w:val="28"/>
-          <w:lang w:eastAsia="uk-UA"/>
-        </w:rPr>
-        <w:t>Studio</w:t>
-      </w:r>
-      <w:proofErr w:type="spellEnd"/>
-      <w:r>
-        <w:rPr>
-          <w:rFonts w:ascii="Times New Roman" w:eastAsia="Times New Roman" w:hAnsi="Times New Roman" w:cs="Times New Roman"/>
-          <w:color w:val="000000"/>
-          <w:sz w:val="28"/>
-          <w:szCs w:val="28"/>
-          <w:lang w:eastAsia="uk-UA"/>
-        </w:rPr>
-        <w:t xml:space="preserve"> </w:t>
-      </w:r>
-      <w:proofErr w:type="spellStart"/>
-      <w:r>
-        <w:rPr>
-          <w:rFonts w:ascii="Times New Roman" w:eastAsia="Times New Roman" w:hAnsi="Times New Roman" w:cs="Times New Roman"/>
-          <w:color w:val="000000"/>
-          <w:sz w:val="28"/>
-          <w:szCs w:val="28"/>
-          <w:lang w:eastAsia="uk-UA"/>
-        </w:rPr>
-        <w:t>Code</w:t>
-      </w:r>
-      <w:proofErr w:type="spellEnd"/>
-      <w:r>
-        <w:rPr>
-          <w:rFonts w:ascii="Times New Roman" w:eastAsia="Times New Roman" w:hAnsi="Times New Roman" w:cs="Times New Roman"/>
-          <w:color w:val="000000"/>
-          <w:sz w:val="28"/>
-          <w:szCs w:val="28"/>
-          <w:lang w:eastAsia="uk-UA"/>
-        </w:rPr>
-        <w:t>;</w:t>
+        <w:t>Встановити Розширення для C++ на систему та Visual Studio Code;</w:t>
       </w:r>
     </w:p>
     <w:p>
@@ -1384,51 +987,7 @@
           <w:szCs w:val="28"/>
           <w:lang w:eastAsia="uk-UA"/>
         </w:rPr>
-        <w:t xml:space="preserve">Ознайомитись з </w:t>
-      </w:r>
-      <w:proofErr w:type="spellStart"/>
-      <w:r>
-        <w:rPr>
-          <w:rFonts w:ascii="Times New Roman" w:eastAsia="Times New Roman" w:hAnsi="Times New Roman" w:cs="Times New Roman"/>
-          <w:color w:val="000000"/>
-          <w:sz w:val="28"/>
-          <w:szCs w:val="28"/>
-          <w:lang w:eastAsia="uk-UA"/>
-        </w:rPr>
-        <w:t>Дебагером</w:t>
-      </w:r>
-      <w:proofErr w:type="spellEnd"/>
-      <w:r>
-        <w:rPr>
-          <w:rFonts w:ascii="Times New Roman" w:eastAsia="Times New Roman" w:hAnsi="Times New Roman" w:cs="Times New Roman"/>
-          <w:color w:val="000000"/>
-          <w:sz w:val="28"/>
-          <w:szCs w:val="28"/>
-          <w:lang w:eastAsia="uk-UA"/>
-        </w:rPr>
-        <w:t xml:space="preserve"> та </w:t>
-      </w:r>
-      <w:proofErr w:type="spellStart"/>
-      <w:r>
-        <w:rPr>
-          <w:rFonts w:ascii="Times New Roman" w:eastAsia="Times New Roman" w:hAnsi="Times New Roman" w:cs="Times New Roman"/>
-          <w:color w:val="000000"/>
-          <w:sz w:val="28"/>
-          <w:szCs w:val="28"/>
-          <w:lang w:eastAsia="uk-UA"/>
-        </w:rPr>
-        <w:t>Лінтером</w:t>
-      </w:r>
-      <w:proofErr w:type="spellEnd"/>
-      <w:r>
-        <w:rPr>
-          <w:rFonts w:ascii="Times New Roman" w:eastAsia="Times New Roman" w:hAnsi="Times New Roman" w:cs="Times New Roman"/>
-          <w:color w:val="000000"/>
-          <w:sz w:val="28"/>
-          <w:szCs w:val="28"/>
-          <w:lang w:eastAsia="uk-UA"/>
-        </w:rPr>
-        <w:t xml:space="preserve"> для C++;</w:t>
+        <w:t>Ознайомитись з Дебагером та Лінтером для C++;</w:t>
       </w:r>
     </w:p>
     <w:p>
@@ -1451,29 +1010,7 @@
           <w:szCs w:val="28"/>
           <w:lang w:eastAsia="uk-UA"/>
         </w:rPr>
-        <w:t xml:space="preserve">Встановити та ознайомитись з </w:t>
-      </w:r>
-      <w:proofErr w:type="spellStart"/>
-      <w:r>
-        <w:rPr>
-          <w:rFonts w:ascii="Times New Roman" w:eastAsia="Times New Roman" w:hAnsi="Times New Roman" w:cs="Times New Roman"/>
-          <w:color w:val="000000"/>
-          <w:sz w:val="28"/>
-          <w:szCs w:val="28"/>
-          <w:lang w:eastAsia="uk-UA"/>
-        </w:rPr>
-        <w:t>Git</w:t>
-      </w:r>
-      <w:proofErr w:type="spellEnd"/>
-      <w:r>
-        <w:rPr>
-          <w:rFonts w:ascii="Times New Roman" w:eastAsia="Times New Roman" w:hAnsi="Times New Roman" w:cs="Times New Roman"/>
-          <w:color w:val="000000"/>
-          <w:sz w:val="28"/>
-          <w:szCs w:val="28"/>
-          <w:lang w:eastAsia="uk-UA"/>
-        </w:rPr>
-        <w:t xml:space="preserve"> та командами;</w:t>
+        <w:t>Встановити та ознайомитись з Git та командами;</w:t>
       </w:r>
     </w:p>
     <w:p>
@@ -1506,29 +1043,7 @@
           <w:szCs w:val="28"/>
           <w:lang w:eastAsia="uk-UA"/>
         </w:rPr>
-        <w:t xml:space="preserve">ватись та ознайомитись з </w:t>
-      </w:r>
-      <w:proofErr w:type="spellStart"/>
-      <w:r>
-        <w:rPr>
-          <w:rFonts w:ascii="Times New Roman" w:eastAsia="Times New Roman" w:hAnsi="Times New Roman" w:cs="Times New Roman"/>
-          <w:color w:val="000000"/>
-          <w:sz w:val="28"/>
-          <w:szCs w:val="28"/>
-          <w:lang w:eastAsia="uk-UA"/>
-        </w:rPr>
-        <w:t>GitHub</w:t>
-      </w:r>
-      <w:proofErr w:type="spellEnd"/>
-      <w:r>
-        <w:rPr>
-          <w:rFonts w:ascii="Times New Roman" w:eastAsia="Times New Roman" w:hAnsi="Times New Roman" w:cs="Times New Roman"/>
-          <w:color w:val="000000"/>
-          <w:sz w:val="28"/>
-          <w:szCs w:val="28"/>
-          <w:lang w:eastAsia="uk-UA"/>
-        </w:rPr>
-        <w:t>;</w:t>
+        <w:t>ватись та ознайомитись з GitHub;</w:t>
       </w:r>
     </w:p>
     <w:p>
@@ -1551,9 +1066,8 @@
           <w:szCs w:val="28"/>
           <w:lang w:eastAsia="uk-UA"/>
         </w:rPr>
-        <w:t xml:space="preserve">Ознайомитись з </w:t>
-      </w:r>
-      <w:proofErr w:type="spellStart"/>
+        <w:t>Ознайомитись з GitHub пул</w:t>
+      </w:r>
       <w:r>
         <w:rPr>
           <w:rFonts w:ascii="Times New Roman" w:eastAsia="Times New Roman" w:hAnsi="Times New Roman" w:cs="Times New Roman"/>
@@ -1562,9 +1076,8 @@
           <w:szCs w:val="28"/>
           <w:lang w:eastAsia="uk-UA"/>
         </w:rPr>
-        <w:t>GitHub</w:t>
-      </w:r>
-      <w:proofErr w:type="spellEnd"/>
+        <w:t>л</w:t>
+      </w:r>
       <w:r>
         <w:rPr>
           <w:rFonts w:ascii="Times New Roman" w:eastAsia="Times New Roman" w:hAnsi="Times New Roman" w:cs="Times New Roman"/>
@@ -1573,9 +1086,8 @@
           <w:szCs w:val="28"/>
           <w:lang w:eastAsia="uk-UA"/>
         </w:rPr>
-        <w:t xml:space="preserve"> </w:t>
-      </w:r>
-      <w:proofErr w:type="spellStart"/>
+        <w:t xml:space="preserve"> реквестами та Код рев</w:t>
+      </w:r>
       <w:r>
         <w:rPr>
           <w:rFonts w:ascii="Times New Roman" w:eastAsia="Times New Roman" w:hAnsi="Times New Roman" w:cs="Times New Roman"/>
@@ -1584,7 +1096,7 @@
           <w:szCs w:val="28"/>
           <w:lang w:eastAsia="uk-UA"/>
         </w:rPr>
-        <w:t>пул</w:t>
+        <w:t>’</w:t>
       </w:r>
       <w:r>
         <w:rPr>
@@ -1594,82 +1106,7 @@
           <w:szCs w:val="28"/>
           <w:lang w:eastAsia="uk-UA"/>
         </w:rPr>
-        <w:t>л</w:t>
-      </w:r>
-      <w:proofErr w:type="spellEnd"/>
-      <w:r>
-        <w:rPr>
-          <w:rFonts w:ascii="Times New Roman" w:eastAsia="Times New Roman" w:hAnsi="Times New Roman" w:cs="Times New Roman"/>
-          <w:color w:val="000000"/>
-          <w:sz w:val="28"/>
-          <w:szCs w:val="28"/>
-          <w:lang w:eastAsia="uk-UA"/>
-        </w:rPr>
-        <w:t xml:space="preserve"> </w:t>
-      </w:r>
-      <w:proofErr w:type="spellStart"/>
-      <w:r>
-        <w:rPr>
-          <w:rFonts w:ascii="Times New Roman" w:eastAsia="Times New Roman" w:hAnsi="Times New Roman" w:cs="Times New Roman"/>
-          <w:color w:val="000000"/>
-          <w:sz w:val="28"/>
-          <w:szCs w:val="28"/>
-          <w:lang w:eastAsia="uk-UA"/>
-        </w:rPr>
-        <w:t>реквестами</w:t>
-      </w:r>
-      <w:proofErr w:type="spellEnd"/>
-      <w:r>
-        <w:rPr>
-          <w:rFonts w:ascii="Times New Roman" w:eastAsia="Times New Roman" w:hAnsi="Times New Roman" w:cs="Times New Roman"/>
-          <w:color w:val="000000"/>
-          <w:sz w:val="28"/>
-          <w:szCs w:val="28"/>
-          <w:lang w:eastAsia="uk-UA"/>
-        </w:rPr>
-        <w:t xml:space="preserve"> та Код </w:t>
-      </w:r>
-      <w:proofErr w:type="spellStart"/>
-      <w:r>
-        <w:rPr>
-          <w:rFonts w:ascii="Times New Roman" w:eastAsia="Times New Roman" w:hAnsi="Times New Roman" w:cs="Times New Roman"/>
-          <w:color w:val="000000"/>
-          <w:sz w:val="28"/>
-          <w:szCs w:val="28"/>
-          <w:lang w:eastAsia="uk-UA"/>
-        </w:rPr>
-        <w:t>рев</w:t>
-      </w:r>
-      <w:r>
-        <w:rPr>
-          <w:rFonts w:ascii="Times New Roman" w:eastAsia="Times New Roman" w:hAnsi="Times New Roman" w:cs="Times New Roman"/>
-          <w:color w:val="000000"/>
-          <w:sz w:val="28"/>
-          <w:szCs w:val="28"/>
-          <w:lang w:eastAsia="uk-UA"/>
-        </w:rPr>
-        <w:t>’</w:t>
-      </w:r>
-      <w:r>
-        <w:rPr>
-          <w:rFonts w:ascii="Times New Roman" w:eastAsia="Times New Roman" w:hAnsi="Times New Roman" w:cs="Times New Roman"/>
-          <w:color w:val="000000"/>
-          <w:sz w:val="28"/>
-          <w:szCs w:val="28"/>
-          <w:lang w:eastAsia="uk-UA"/>
-        </w:rPr>
-        <w:t>ю</w:t>
-      </w:r>
-      <w:proofErr w:type="spellEnd"/>
-      <w:r>
-        <w:rPr>
-          <w:rFonts w:ascii="Times New Roman" w:eastAsia="Times New Roman" w:hAnsi="Times New Roman" w:cs="Times New Roman"/>
-          <w:color w:val="000000"/>
-          <w:sz w:val="28"/>
-          <w:szCs w:val="28"/>
-          <w:lang w:eastAsia="uk-UA"/>
-        </w:rPr>
-        <w:t>; </w:t>
+        <w:t>ю; </w:t>
       </w:r>
     </w:p>
     <w:p>
@@ -1692,29 +1129,7 @@
           <w:szCs w:val="28"/>
           <w:lang w:eastAsia="uk-UA"/>
         </w:rPr>
-        <w:t xml:space="preserve">Зареєструватись та ознайомитись з </w:t>
-      </w:r>
-      <w:proofErr w:type="spellStart"/>
-      <w:r>
-        <w:rPr>
-          <w:rFonts w:ascii="Times New Roman" w:eastAsia="Times New Roman" w:hAnsi="Times New Roman" w:cs="Times New Roman"/>
-          <w:color w:val="000000"/>
-          <w:sz w:val="28"/>
-          <w:szCs w:val="28"/>
-          <w:lang w:eastAsia="uk-UA"/>
-        </w:rPr>
-        <w:t>Trello</w:t>
-      </w:r>
-      <w:proofErr w:type="spellEnd"/>
-      <w:r>
-        <w:rPr>
-          <w:rFonts w:ascii="Times New Roman" w:eastAsia="Times New Roman" w:hAnsi="Times New Roman" w:cs="Times New Roman"/>
-          <w:color w:val="000000"/>
-          <w:sz w:val="28"/>
-          <w:szCs w:val="28"/>
-          <w:lang w:eastAsia="uk-UA"/>
-        </w:rPr>
-        <w:t>;</w:t>
+        <w:t>Зареєструватись та ознайомитись з Trello;</w:t>
       </w:r>
     </w:p>
     <w:p>
@@ -1737,29 +1152,7 @@
           <w:szCs w:val="28"/>
           <w:lang w:eastAsia="uk-UA"/>
         </w:rPr>
-        <w:t xml:space="preserve">Зареєструватись та ознайомитись з </w:t>
-      </w:r>
-      <w:proofErr w:type="spellStart"/>
-      <w:r>
-        <w:rPr>
-          <w:rFonts w:ascii="Times New Roman" w:eastAsia="Times New Roman" w:hAnsi="Times New Roman" w:cs="Times New Roman"/>
-          <w:color w:val="000000"/>
-          <w:sz w:val="28"/>
-          <w:szCs w:val="28"/>
-          <w:lang w:eastAsia="uk-UA"/>
-        </w:rPr>
-        <w:t>Algotester</w:t>
-      </w:r>
-      <w:proofErr w:type="spellEnd"/>
-      <w:r>
-        <w:rPr>
-          <w:rFonts w:ascii="Times New Roman" w:eastAsia="Times New Roman" w:hAnsi="Times New Roman" w:cs="Times New Roman"/>
-          <w:color w:val="000000"/>
-          <w:sz w:val="28"/>
-          <w:szCs w:val="28"/>
-          <w:lang w:eastAsia="uk-UA"/>
-        </w:rPr>
-        <w:t>;</w:t>
+        <w:t>Зареєструватись та ознайомитись з Algotester;</w:t>
       </w:r>
     </w:p>
     <w:p>
@@ -1782,29 +1175,7 @@
           <w:szCs w:val="28"/>
           <w:lang w:eastAsia="uk-UA"/>
         </w:rPr>
-        <w:t xml:space="preserve">Ознайомитись з </w:t>
-      </w:r>
-      <w:proofErr w:type="spellStart"/>
-      <w:r>
-        <w:rPr>
-          <w:rFonts w:ascii="Times New Roman" w:eastAsia="Times New Roman" w:hAnsi="Times New Roman" w:cs="Times New Roman"/>
-          <w:color w:val="000000"/>
-          <w:sz w:val="28"/>
-          <w:szCs w:val="28"/>
-          <w:lang w:eastAsia="uk-UA"/>
-        </w:rPr>
-        <w:t>FlowCharts</w:t>
-      </w:r>
-      <w:proofErr w:type="spellEnd"/>
-      <w:r>
-        <w:rPr>
-          <w:rFonts w:ascii="Times New Roman" w:eastAsia="Times New Roman" w:hAnsi="Times New Roman" w:cs="Times New Roman"/>
-          <w:color w:val="000000"/>
-          <w:sz w:val="28"/>
-          <w:szCs w:val="28"/>
-          <w:lang w:eastAsia="uk-UA"/>
-        </w:rPr>
-        <w:t xml:space="preserve"> та Draw.io;</w:t>
+        <w:t>Ознайомитись з FlowCharts та Draw.io;</w:t>
       </w:r>
     </w:p>
     <w:p>
@@ -2125,17 +1496,7 @@
           <w:szCs w:val="28"/>
           <w:lang w:val="pl-PL"/>
         </w:rPr>
-        <w:t>Git</w:t>
-      </w:r>
-      <w:r>
-        <w:rPr>
-          <w:rFonts w:ascii="Times New Roman" w:hAnsi="Times New Roman" w:cs="Times New Roman"/>
-          <w:color w:val="000000"/>
-          <w:sz w:val="28"/>
-          <w:szCs w:val="28"/>
-          <w:lang w:val="pl-PL"/>
-        </w:rPr>
-        <w:t>Hub</w:t>
+        <w:t>GitHub</w:t>
       </w:r>
     </w:p>
     <w:p>
@@ -2395,16 +1756,7 @@
           <w:sz w:val="28"/>
           <w:szCs w:val="28"/>
         </w:rPr>
-        <w:t xml:space="preserve">: </w:t>
-      </w:r>
-      <w:r>
-        <w:rPr>
-          <w:rFonts w:ascii="Times New Roman" w:hAnsi="Times New Roman" w:cs="Times New Roman"/>
-          <w:color w:val="000000"/>
-          <w:sz w:val="28"/>
-          <w:szCs w:val="28"/>
-        </w:rPr>
-        <w:t>Системи числення</w:t>
+        <w:t>: Системи числення</w:t>
       </w:r>
     </w:p>
     <w:p>
@@ -3241,19 +2593,8 @@
           <w:szCs w:val="28"/>
           <w:lang w:eastAsia="uk-UA"/>
         </w:rPr>
-        <w:t xml:space="preserve">Поняття </w:t>
-      </w:r>
-      <w:proofErr w:type="spellStart"/>
-      <w:r>
-        <w:rPr>
-          <w:rFonts w:ascii="Times New Roman" w:hAnsi="Times New Roman" w:cs="Times New Roman"/>
-          <w:sz w:val="28"/>
-          <w:szCs w:val="28"/>
-          <w:lang w:eastAsia="uk-UA"/>
-        </w:rPr>
-        <w:t>комміту</w:t>
-      </w:r>
-      <w:proofErr w:type="spellEnd"/>
+        <w:t>Поняття комміту</w:t>
+      </w:r>
     </w:p>
     <w:p>
       <w:pPr>
@@ -3279,19 +2620,8 @@
           <w:szCs w:val="28"/>
           <w:lang w:eastAsia="uk-UA"/>
         </w:rPr>
-        <w:t xml:space="preserve">Механізми </w:t>
-      </w:r>
-      <w:proofErr w:type="spellStart"/>
-      <w:r>
-        <w:rPr>
-          <w:rFonts w:ascii="Times New Roman" w:hAnsi="Times New Roman" w:cs="Times New Roman"/>
-          <w:sz w:val="28"/>
-          <w:szCs w:val="28"/>
-          <w:lang w:eastAsia="uk-UA"/>
-        </w:rPr>
-        <w:t>бренчування</w:t>
-      </w:r>
-      <w:proofErr w:type="spellEnd"/>
+        <w:t>Механізми бренчування</w:t>
+      </w:r>
     </w:p>
     <w:p>
       <w:pPr>
@@ -3473,17 +2803,7 @@
           <w:szCs w:val="28"/>
           <w:lang w:val="pl-PL"/>
         </w:rPr>
-        <w:t>Git</w:t>
-      </w:r>
-      <w:r>
-        <w:rPr>
-          <w:rFonts w:ascii="Times New Roman" w:hAnsi="Times New Roman" w:cs="Times New Roman"/>
-          <w:color w:val="000000"/>
-          <w:sz w:val="28"/>
-          <w:szCs w:val="28"/>
-          <w:lang w:val="pl-PL"/>
-        </w:rPr>
-        <w:t>Hub</w:t>
+        <w:t>GitHub</w:t>
       </w:r>
     </w:p>
     <w:p>
@@ -3699,19 +3019,8 @@
           <w:szCs w:val="28"/>
           <w:lang w:eastAsia="uk-UA"/>
         </w:rPr>
-        <w:t xml:space="preserve">Поняття </w:t>
-      </w:r>
-      <w:proofErr w:type="spellStart"/>
-      <w:r>
-        <w:rPr>
-          <w:rFonts w:ascii="Times New Roman" w:hAnsi="Times New Roman" w:cs="Times New Roman"/>
-          <w:sz w:val="28"/>
-          <w:szCs w:val="28"/>
-          <w:lang w:eastAsia="uk-UA"/>
-        </w:rPr>
-        <w:t>репозиторію</w:t>
-      </w:r>
-      <w:proofErr w:type="spellEnd"/>
+        <w:t>Поняття репозиторію</w:t>
+      </w:r>
     </w:p>
     <w:p>
       <w:pPr>
@@ -3821,37 +3130,7 @@
           <w:szCs w:val="28"/>
           <w:lang w:eastAsia="uk-UA"/>
         </w:rPr>
-        <w:t>Початок опрацювання теми: 0</w:t>
-      </w:r>
-      <w:r>
-        <w:rPr>
-          <w:rFonts w:ascii="Times New Roman" w:eastAsia="Times New Roman" w:hAnsi="Times New Roman" w:cs="Times New Roman"/>
-          <w:color w:val="000000"/>
-          <w:sz w:val="28"/>
-          <w:szCs w:val="28"/>
-          <w:lang w:eastAsia="uk-UA"/>
-        </w:rPr>
-        <w:t>4</w:t>
-      </w:r>
-      <w:r>
-        <w:rPr>
-          <w:rFonts w:ascii="Times New Roman" w:eastAsia="Times New Roman" w:hAnsi="Times New Roman" w:cs="Times New Roman"/>
-          <w:color w:val="000000"/>
-          <w:sz w:val="28"/>
-          <w:szCs w:val="28"/>
-          <w:lang w:eastAsia="uk-UA"/>
-        </w:rPr>
-        <w:t>.</w:t>
-      </w:r>
-      <w:r>
-        <w:rPr>
-          <w:rFonts w:ascii="Times New Roman" w:eastAsia="Times New Roman" w:hAnsi="Times New Roman" w:cs="Times New Roman"/>
-          <w:color w:val="000000"/>
-          <w:sz w:val="28"/>
-          <w:szCs w:val="28"/>
-          <w:lang w:eastAsia="uk-UA"/>
-        </w:rPr>
-        <w:t>10</w:t>
+        <w:t>Початок опрацювання теми: 04.10</w:t>
       </w:r>
     </w:p>
     <w:p>
@@ -4519,19 +3798,8 @@
           <w:szCs w:val="28"/>
           <w:lang w:eastAsia="uk-UA"/>
         </w:rPr>
-        <w:t xml:space="preserve">Процес </w:t>
-      </w:r>
-      <w:proofErr w:type="spellStart"/>
-      <w:r>
-        <w:rPr>
-          <w:rFonts w:ascii="Times New Roman" w:hAnsi="Times New Roman" w:cs="Times New Roman"/>
-          <w:sz w:val="28"/>
-          <w:szCs w:val="28"/>
-          <w:lang w:eastAsia="uk-UA"/>
-        </w:rPr>
-        <w:t>дебагінгу</w:t>
-      </w:r>
-      <w:proofErr w:type="spellEnd"/>
+        <w:t>Процес дебагінгу</w:t>
+      </w:r>
     </w:p>
     <w:p>
       <w:pPr>
@@ -4641,27 +3909,7 @@
           <w:szCs w:val="28"/>
           <w:lang w:eastAsia="uk-UA"/>
         </w:rPr>
-        <w:t xml:space="preserve">Початок опрацювання теми: </w:t>
-      </w:r>
-      <w:r>
-        <w:rPr>
-          <w:rFonts w:ascii="Times New Roman" w:eastAsia="Times New Roman" w:hAnsi="Times New Roman" w:cs="Times New Roman"/>
-          <w:color w:val="000000"/>
-          <w:sz w:val="28"/>
-          <w:szCs w:val="28"/>
-          <w:lang w:eastAsia="uk-UA"/>
-        </w:rPr>
-        <w:t>15</w:t>
-      </w:r>
-      <w:r>
-        <w:rPr>
-          <w:rFonts w:ascii="Times New Roman" w:eastAsia="Times New Roman" w:hAnsi="Times New Roman" w:cs="Times New Roman"/>
-          <w:color w:val="000000"/>
-          <w:sz w:val="28"/>
-          <w:szCs w:val="28"/>
-          <w:lang w:eastAsia="uk-UA"/>
-        </w:rPr>
-        <w:t>.09</w:t>
+        <w:t>Початок опрацювання теми: 15.09</w:t>
       </w:r>
     </w:p>
     <w:p>
@@ -4959,17 +4207,7 @@
           <w:szCs w:val="28"/>
           <w:lang w:eastAsia="uk-UA"/>
         </w:rPr>
-        <w:t xml:space="preserve">Початок опрацювання теми: </w:t>
-      </w:r>
-      <w:r>
-        <w:rPr>
-          <w:rFonts w:ascii="Times New Roman" w:eastAsia="Times New Roman" w:hAnsi="Times New Roman" w:cs="Times New Roman"/>
-          <w:color w:val="000000"/>
-          <w:sz w:val="28"/>
-          <w:szCs w:val="28"/>
-          <w:lang w:eastAsia="uk-UA"/>
-        </w:rPr>
-        <w:t>03.10</w:t>
+        <w:t>Початок опрацювання теми: 03.10</w:t>
       </w:r>
     </w:p>
     <w:p>
@@ -5300,19 +4538,8 @@
           <w:szCs w:val="28"/>
           <w:lang w:eastAsia="uk-UA"/>
         </w:rPr>
-        <w:t xml:space="preserve">Відображення циклів через </w:t>
-      </w:r>
-      <w:proofErr w:type="spellStart"/>
-      <w:r>
-        <w:rPr>
-          <w:rFonts w:ascii="Times New Roman" w:hAnsi="Times New Roman" w:cs="Times New Roman"/>
-          <w:sz w:val="28"/>
-          <w:szCs w:val="28"/>
-          <w:lang w:eastAsia="uk-UA"/>
-        </w:rPr>
-        <w:t>блоксхеми</w:t>
-      </w:r>
-      <w:proofErr w:type="spellEnd"/>
+        <w:t>Відображення циклів через блоксхеми</w:t>
+      </w:r>
     </w:p>
     <w:p>
       <w:pPr>
@@ -5456,25 +4683,7 @@
           <w:sz w:val="28"/>
           <w:szCs w:val="28"/>
         </w:rPr>
-        <w:t>Тема №1.</w:t>
-      </w:r>
-      <w:r>
-        <w:rPr>
-          <w:rFonts w:ascii="Times New Roman" w:hAnsi="Times New Roman" w:cs="Times New Roman"/>
-          <w:color w:val="000000"/>
-          <w:sz w:val="28"/>
-          <w:szCs w:val="28"/>
-        </w:rPr>
-        <w:t>8</w:t>
-      </w:r>
-      <w:r>
-        <w:rPr>
-          <w:rFonts w:ascii="Times New Roman" w:hAnsi="Times New Roman" w:cs="Times New Roman"/>
-          <w:color w:val="000000"/>
-          <w:sz w:val="28"/>
-          <w:szCs w:val="28"/>
-        </w:rPr>
-        <w:t xml:space="preserve">: </w:t>
+        <w:t xml:space="preserve">Тема №1.8: </w:t>
       </w:r>
       <w:r>
         <w:rPr>
@@ -5791,27 +5000,7 @@
           <w:szCs w:val="28"/>
           <w:lang w:eastAsia="uk-UA"/>
         </w:rPr>
-        <w:t>З</w:t>
-      </w:r>
-      <w:r>
-        <w:rPr>
-          <w:rFonts w:ascii="Times New Roman" w:eastAsia="Times New Roman" w:hAnsi="Times New Roman" w:cs="Times New Roman"/>
-          <w:color w:val="000000"/>
-          <w:sz w:val="28"/>
-          <w:szCs w:val="28"/>
-          <w:lang w:eastAsia="uk-UA"/>
-        </w:rPr>
-        <w:t>а</w:t>
-      </w:r>
-      <w:r>
-        <w:rPr>
-          <w:rFonts w:ascii="Times New Roman" w:eastAsia="Times New Roman" w:hAnsi="Times New Roman" w:cs="Times New Roman"/>
-          <w:color w:val="000000"/>
-          <w:sz w:val="28"/>
-          <w:szCs w:val="28"/>
-          <w:lang w:eastAsia="uk-UA"/>
-        </w:rPr>
-        <w:t>вершення опрацювання теми: 17.10</w:t>
+        <w:t>Завершення опрацювання теми: 17.10</w:t>
       </w:r>
     </w:p>
     <w:p>
@@ -5863,18 +5052,7 @@
           <w:sz w:val="32"/>
           <w:szCs w:val="32"/>
         </w:rPr>
-        <w:t xml:space="preserve">1. </w:t>
-      </w:r>
-      <w:r>
-        <w:rPr>
-          <w:rFonts w:ascii="Times New Roman" w:hAnsi="Times New Roman" w:cs="Times New Roman"/>
-          <w:b/>
-          <w:bCs/>
-          <w:color w:val="000000"/>
-          <w:sz w:val="32"/>
-          <w:szCs w:val="32"/>
-        </w:rPr>
-        <w:t>Опрацювання завдання та вимог до програм та середовища:</w:t>
+        <w:t>1. Опрацювання завдання та вимог до програм та середовища:</w:t>
       </w:r>
     </w:p>
     <w:p>
@@ -5929,7 +5107,6 @@
           <w:color w:val="000000"/>
           <w:sz w:val="28"/>
           <w:szCs w:val="28"/>
-          <w:lang w:val="pl-PL"/>
         </w:rPr>
       </w:pPr>
       <w:r>
@@ -5950,29 +5127,7 @@
           <w:sz w:val="28"/>
           <w:szCs w:val="28"/>
         </w:rPr>
-        <w:t xml:space="preserve">майбутньої суми інвестиції з </w:t>
-      </w:r>
-      <w:proofErr w:type="spellStart"/>
-      <w:r>
-        <w:rPr>
-          <w:rFonts w:ascii="Times New Roman" w:hAnsi="Times New Roman" w:cs="Times New Roman"/>
-          <w:bCs/>
-          <w:color w:val="000000"/>
-          <w:sz w:val="28"/>
-          <w:szCs w:val="28"/>
-        </w:rPr>
-        <w:t>урахунням</w:t>
-      </w:r>
-      <w:proofErr w:type="spellEnd"/>
-      <w:r>
-        <w:rPr>
-          <w:rFonts w:ascii="Times New Roman" w:hAnsi="Times New Roman" w:cs="Times New Roman"/>
-          <w:bCs/>
-          <w:color w:val="000000"/>
-          <w:sz w:val="28"/>
-          <w:szCs w:val="28"/>
-        </w:rPr>
-        <w:t xml:space="preserve"> відсотків шляхом обрахунку цієї суми за формулою складних відсотків.</w:t>
+        <w:t>майбутньої суми інвестиції з урахунням відсотків шляхом обрахунку цієї суми за формулою складних відсотків.</w:t>
       </w:r>
     </w:p>
     <w:p>
@@ -5992,40 +5147,17 @@
           <w:color w:val="000000"/>
           <w:sz w:val="28"/>
           <w:szCs w:val="28"/>
-          <w:lang w:val="pl-PL"/>
-        </w:rPr>
-      </w:pPr>
-      <w:r>
-        <w:rPr>
-          <w:rFonts w:ascii="Times New Roman" w:hAnsi="Times New Roman" w:cs="Times New Roman"/>
-          <w:bCs/>
-          <w:color w:val="000000"/>
-          <w:sz w:val="28"/>
-          <w:szCs w:val="28"/>
-        </w:rPr>
-        <w:t xml:space="preserve">Важливо було ураховувати тип даних, особливо при використанні функції піднесення до </w:t>
-      </w:r>
-      <w:proofErr w:type="spellStart"/>
-      <w:r>
-        <w:rPr>
-          <w:rFonts w:ascii="Times New Roman" w:hAnsi="Times New Roman" w:cs="Times New Roman"/>
-          <w:bCs/>
-          <w:color w:val="000000"/>
-          <w:sz w:val="28"/>
-          <w:szCs w:val="28"/>
-        </w:rPr>
-        <w:t>степеня</w:t>
-      </w:r>
-      <w:proofErr w:type="spellEnd"/>
-      <w:r>
-        <w:rPr>
-          <w:rFonts w:ascii="Times New Roman" w:hAnsi="Times New Roman" w:cs="Times New Roman"/>
-          <w:bCs/>
-          <w:color w:val="000000"/>
-          <w:sz w:val="28"/>
-          <w:szCs w:val="28"/>
-        </w:rPr>
-        <w:t>, а також розраховувати суму залежно від частоти нарахування відсотків (щомісяця, щоквартально чи щорічно)</w:t>
+        </w:rPr>
+      </w:pPr>
+      <w:r>
+        <w:rPr>
+          <w:rFonts w:ascii="Times New Roman" w:hAnsi="Times New Roman" w:cs="Times New Roman"/>
+          <w:bCs/>
+          <w:color w:val="000000"/>
+          <w:sz w:val="28"/>
+          <w:szCs w:val="28"/>
+        </w:rPr>
+        <w:t>Важливо було ураховувати тип даних, особливо при використанні функції піднесення до степеня, а також розраховувати суму залежно від частоти нарахування відсотків (щомісяця, щоквартально чи щорічно)</w:t>
       </w:r>
     </w:p>
     <w:p>
@@ -6165,73 +5297,7 @@
           <w:sz w:val="28"/>
           <w:szCs w:val="28"/>
         </w:rPr>
-        <w:t xml:space="preserve">Метою завдання було </w:t>
-      </w:r>
-      <w:proofErr w:type="spellStart"/>
-      <w:r>
-        <w:rPr>
-          <w:rFonts w:ascii="Times New Roman" w:hAnsi="Times New Roman" w:cs="Times New Roman"/>
-          <w:bCs/>
-          <w:color w:val="000000"/>
-          <w:sz w:val="28"/>
-          <w:szCs w:val="28"/>
-        </w:rPr>
-        <w:t>згенерування</w:t>
-      </w:r>
-      <w:proofErr w:type="spellEnd"/>
-      <w:r>
-        <w:rPr>
-          <w:rFonts w:ascii="Times New Roman" w:hAnsi="Times New Roman" w:cs="Times New Roman"/>
-          <w:bCs/>
-          <w:color w:val="000000"/>
-          <w:sz w:val="28"/>
-          <w:szCs w:val="28"/>
-        </w:rPr>
-        <w:t xml:space="preserve"> двох випадкових цілих чисел діапазону від 20 до 99 та здійснення дій додавання, віднімання, множення та ділення над ними. Також необхідно було </w:t>
-      </w:r>
-      <w:proofErr w:type="spellStart"/>
-      <w:r>
-        <w:rPr>
-          <w:rFonts w:ascii="Times New Roman" w:hAnsi="Times New Roman" w:cs="Times New Roman"/>
-          <w:bCs/>
-          <w:color w:val="000000"/>
-          <w:sz w:val="28"/>
-          <w:szCs w:val="28"/>
-        </w:rPr>
-        <w:t>згенерування</w:t>
-      </w:r>
-      <w:proofErr w:type="spellEnd"/>
-      <w:r>
-        <w:rPr>
-          <w:rFonts w:ascii="Times New Roman" w:hAnsi="Times New Roman" w:cs="Times New Roman"/>
-          <w:bCs/>
-          <w:color w:val="000000"/>
-          <w:sz w:val="28"/>
-          <w:szCs w:val="28"/>
-        </w:rPr>
-        <w:t xml:space="preserve"> ще одне ціле число такого ж діапазону та перевести його у </w:t>
-      </w:r>
-      <w:proofErr w:type="spellStart"/>
-      <w:r>
-        <w:rPr>
-          <w:rFonts w:ascii="Times New Roman" w:hAnsi="Times New Roman" w:cs="Times New Roman"/>
-          <w:bCs/>
-          <w:color w:val="000000"/>
-          <w:sz w:val="28"/>
-          <w:szCs w:val="28"/>
-        </w:rPr>
-        <w:t>шістнадцяткову</w:t>
-      </w:r>
-      <w:proofErr w:type="spellEnd"/>
-      <w:r>
-        <w:rPr>
-          <w:rFonts w:ascii="Times New Roman" w:hAnsi="Times New Roman" w:cs="Times New Roman"/>
-          <w:bCs/>
-          <w:color w:val="000000"/>
-          <w:sz w:val="28"/>
-          <w:szCs w:val="28"/>
-        </w:rPr>
-        <w:t xml:space="preserve"> систему числення</w:t>
+        <w:t>Метою завдання було згенерування двох випадкових цілих чисел діапазону від 20 до 99 та здійснення дій додавання, віднімання, множення та ділення над ними. Також необхідно було згенерування ще одне ціле число такого ж діапазону та перевести його у шістнадцяткову систему числення</w:t>
       </w:r>
     </w:p>
     <w:p>
@@ -6346,29 +5412,7 @@
           <w:sz w:val="28"/>
           <w:szCs w:val="28"/>
         </w:rPr>
-        <w:t xml:space="preserve">Важливим було вміння використання базових операцій над числами, таких як: ділення без остачі, остача від ділення. Також необхідним було строге </w:t>
-      </w:r>
-      <w:proofErr w:type="spellStart"/>
-      <w:r>
-        <w:rPr>
-          <w:rFonts w:ascii="Times New Roman" w:hAnsi="Times New Roman" w:cs="Times New Roman"/>
-          <w:bCs/>
-          <w:color w:val="000000"/>
-          <w:sz w:val="28"/>
-          <w:szCs w:val="28"/>
-        </w:rPr>
-        <w:t>достримання</w:t>
-      </w:r>
-      <w:proofErr w:type="spellEnd"/>
-      <w:r>
-        <w:rPr>
-          <w:rFonts w:ascii="Times New Roman" w:hAnsi="Times New Roman" w:cs="Times New Roman"/>
-          <w:bCs/>
-          <w:color w:val="000000"/>
-          <w:sz w:val="28"/>
-          <w:szCs w:val="28"/>
-        </w:rPr>
-        <w:t xml:space="preserve"> діапазону виконання функції.</w:t>
+        <w:t>Важливим було вміння використання базових операцій над числами, таких як: ділення без остачі, остача від ділення. Також необхідним було строге достримання діапазону виконання функції.</w:t>
       </w:r>
     </w:p>
     <w:p>
@@ -7144,20 +6188,8 @@
           <w:sz w:val="28"/>
           <w:szCs w:val="28"/>
         </w:rPr>
-        <w:t xml:space="preserve">Зображено роботу </w:t>
-      </w:r>
-      <w:proofErr w:type="spellStart"/>
-      <w:r>
-        <w:rPr>
-          <w:rFonts w:ascii="Times New Roman" w:hAnsi="Times New Roman" w:cs="Times New Roman"/>
-          <w:bCs/>
-          <w:color w:val="000000"/>
-          <w:sz w:val="28"/>
-          <w:szCs w:val="28"/>
-        </w:rPr>
-        <w:t>дебагера</w:t>
-      </w:r>
-      <w:proofErr w:type="spellEnd"/>
+        <w:t>Зображено роботу дебагера</w:t>
+      </w:r>
       <w:r>
         <w:rPr>
           <w:rFonts w:ascii="Times New Roman" w:hAnsi="Times New Roman" w:cs="Times New Roman"/>
@@ -7176,29 +6208,7 @@
           <w:sz w:val="28"/>
           <w:szCs w:val="28"/>
         </w:rPr>
-        <w:t xml:space="preserve">де ліва ділянка відповідає за змінні (лівий верхній кут), </w:t>
-      </w:r>
-      <w:proofErr w:type="spellStart"/>
-      <w:r>
-        <w:rPr>
-          <w:rFonts w:ascii="Times New Roman" w:hAnsi="Times New Roman" w:cs="Times New Roman"/>
-          <w:bCs/>
-          <w:color w:val="000000"/>
-          <w:sz w:val="28"/>
-          <w:szCs w:val="28"/>
-        </w:rPr>
-        <w:t>брейкпоінти</w:t>
-      </w:r>
-      <w:proofErr w:type="spellEnd"/>
-      <w:r>
-        <w:rPr>
-          <w:rFonts w:ascii="Times New Roman" w:hAnsi="Times New Roman" w:cs="Times New Roman"/>
-          <w:bCs/>
-          <w:color w:val="000000"/>
-          <w:sz w:val="28"/>
-          <w:szCs w:val="28"/>
-        </w:rPr>
-        <w:t xml:space="preserve"> (лівий нижній кут). Центральна нижня ділянка – термінал </w:t>
+        <w:t xml:space="preserve">де ліва ділянка відповідає за змінні (лівий верхній кут), брейкпоінти (лівий нижній кут). Центральна нижня ділянка – термінал </w:t>
       </w:r>
       <w:r>
         <w:rPr>
@@ -7229,29 +6239,7 @@
           <w:sz w:val="28"/>
           <w:szCs w:val="28"/>
         </w:rPr>
-        <w:t xml:space="preserve">верхня – поле самого коду. Вище знаходиться меню </w:t>
-      </w:r>
-      <w:proofErr w:type="spellStart"/>
-      <w:r>
-        <w:rPr>
-          <w:rFonts w:ascii="Times New Roman" w:hAnsi="Times New Roman" w:cs="Times New Roman"/>
-          <w:bCs/>
-          <w:color w:val="000000"/>
-          <w:sz w:val="28"/>
-          <w:szCs w:val="28"/>
-        </w:rPr>
-        <w:t>дебагера</w:t>
-      </w:r>
-      <w:proofErr w:type="spellEnd"/>
-      <w:r>
-        <w:rPr>
-          <w:rFonts w:ascii="Times New Roman" w:hAnsi="Times New Roman" w:cs="Times New Roman"/>
-          <w:bCs/>
-          <w:color w:val="000000"/>
-          <w:sz w:val="28"/>
-          <w:szCs w:val="28"/>
-        </w:rPr>
-        <w:t>.</w:t>
+        <w:t>верхня – поле самого коду. Вище знаходиться меню дебагера.</w:t>
       </w:r>
     </w:p>
     <w:p>
@@ -7692,27 +6680,7 @@
           <w:sz w:val="28"/>
           <w:szCs w:val="28"/>
         </w:rPr>
-        <w:t>Завдання №4</w:t>
-      </w:r>
-      <w:r>
-        <w:rPr>
-          <w:rFonts w:ascii="Times New Roman" w:hAnsi="Times New Roman" w:cs="Times New Roman"/>
-          <w:bCs/>
-          <w:color w:val="000000"/>
-          <w:sz w:val="28"/>
-          <w:szCs w:val="28"/>
-        </w:rPr>
-        <w:t xml:space="preserve"> Програмни</w:t>
-      </w:r>
-      <w:r>
-        <w:rPr>
-          <w:rFonts w:ascii="Times New Roman" w:hAnsi="Times New Roman" w:cs="Times New Roman"/>
-          <w:bCs/>
-          <w:color w:val="000000"/>
-          <w:sz w:val="28"/>
-          <w:szCs w:val="28"/>
-        </w:rPr>
-        <w:t>й код №3</w:t>
+        <w:t>Завдання №4 Програмний код №3</w:t>
       </w:r>
     </w:p>
     <w:p>
@@ -7822,18 +6790,7 @@
           <w:sz w:val="36"/>
           <w:szCs w:val="36"/>
         </w:rPr>
-        <w:t xml:space="preserve">5. </w:t>
-      </w:r>
-      <w:r>
-        <w:rPr>
-          <w:rFonts w:ascii="Times New Roman" w:hAnsi="Times New Roman" w:cs="Times New Roman"/>
-          <w:b/>
-          <w:bCs/>
-          <w:color w:val="000000"/>
-          <w:sz w:val="36"/>
-          <w:szCs w:val="36"/>
-        </w:rPr>
-        <w:t>Результати виконання завдань, тестування та фактично затрачений час:</w:t>
+        <w:t>5. Результати виконання завдань, тестування та фактично затрачений час:</w:t>
       </w:r>
     </w:p>
     <w:p>
@@ -8339,7 +7296,7 @@
             <v:path o:extrusionok="f" gradientshapeok="t" o:connecttype="rect"/>
             <o:lock v:ext="edit" aspectratio="t"/>
           </v:shapetype>
-          <v:shape id="_x0000_i1029" type="#_x0000_t75" style="width:481.2pt;height:234pt">
+          <v:shape id="_x0000_i1025" type="#_x0000_t75" style="width:481.2pt;height:234pt">
             <v:imagedata r:id="rId44" o:title="epic_meet"/>
           </v:shape>
         </w:pict>
@@ -8365,13 +7322,83 @@
           <w:rFonts w:ascii="Times New Roman" w:hAnsi="Times New Roman" w:cs="Times New Roman"/>
           <w:b/>
           <w:bCs/>
+          <w:noProof/>
           <w:color w:val="000000"/>
           <w:sz w:val="36"/>
           <w:szCs w:val="36"/>
-        </w:rPr>
+          <w:lang w:eastAsia="uk-UA"/>
+        </w:rPr>
+        <w:drawing>
+          <wp:inline distT="0" distB="0" distL="0" distR="0">
+            <wp:extent cx="6120765" cy="3940810"/>
+            <wp:effectExtent l="0" t="0" r="0" b="2540"/>
+            <wp:docPr id="1" name="Рисунок 1"/>
+            <wp:cNvGraphicFramePr>
+              <a:graphicFrameLocks xmlns:a="http://schemas.openxmlformats.org/drawingml/2006/main" noChangeAspect="1"/>
+            </wp:cNvGraphicFramePr>
+            <a:graphic xmlns:a="http://schemas.openxmlformats.org/drawingml/2006/main">
+              <a:graphicData uri="http://schemas.openxmlformats.org/drawingml/2006/picture">
+                <pic:pic xmlns:pic="http://schemas.openxmlformats.org/drawingml/2006/picture">
+                  <pic:nvPicPr>
+                    <pic:cNvPr id="1" name="Notion0.png"/>
+                    <pic:cNvPicPr/>
+                  </pic:nvPicPr>
+                  <pic:blipFill>
+                    <a:blip r:embed="rId45" cstate="print">
+                      <a:extLst>
+                        <a:ext uri="{28A0092B-C50C-407E-A947-70E740481C1C}">
+                          <a14:useLocalDpi xmlns:a14="http://schemas.microsoft.com/office/drawing/2010/main" val="0"/>
+                        </a:ext>
+                      </a:extLst>
+                    </a:blip>
+                    <a:stretch>
+                      <a:fillRect/>
+                    </a:stretch>
+                  </pic:blipFill>
+                  <pic:spPr>
+                    <a:xfrm>
+                      <a:off x="0" y="0"/>
+                      <a:ext cx="6120765" cy="3940810"/>
+                    </a:xfrm>
+                    <a:prstGeom prst="rect">
+                      <a:avLst/>
+                    </a:prstGeom>
+                  </pic:spPr>
+                </pic:pic>
+              </a:graphicData>
+            </a:graphic>
+          </wp:inline>
+        </w:drawing>
+      </w:r>
+    </w:p>
+    <w:p>
+      <w:pPr>
+        <w:tabs>
+          <w:tab w:val="left" w:pos="5328"/>
+        </w:tabs>
+        <w:spacing w:line="256" w:lineRule="auto"/>
+        <w:rPr>
+          <w:rFonts w:ascii="Times New Roman" w:hAnsi="Times New Roman" w:cs="Times New Roman"/>
+          <w:b/>
+          <w:bCs/>
+          <w:color w:val="000000"/>
+          <w:sz w:val="36"/>
+          <w:szCs w:val="36"/>
+        </w:rPr>
+      </w:pPr>
+      <w:r>
+        <w:rPr>
+          <w:rFonts w:ascii="Times New Roman" w:hAnsi="Times New Roman" w:cs="Times New Roman"/>
+          <w:b/>
+          <w:bCs/>
+          <w:color w:val="000000"/>
+          <w:sz w:val="36"/>
+          <w:szCs w:val="36"/>
+        </w:rPr>
+        <w:lastRenderedPageBreak/>
         <w:pict>
-          <v:shape id="_x0000_i1032" type="#_x0000_t75" style="width:481.2pt;height:226.8pt">
-            <v:imagedata r:id="rId45" o:title="meet_2.1"/>
+          <v:shape id="_x0000_i1026" type="#_x0000_t75" style="width:481.2pt;height:226.8pt">
+            <v:imagedata r:id="rId46" o:title="meet_2"/>
           </v:shape>
         </w:pict>
       </w:r>
@@ -8396,128 +7423,131 @@
           <w:rFonts w:ascii="Times New Roman" w:hAnsi="Times New Roman" w:cs="Times New Roman"/>
           <w:b/>
           <w:bCs/>
+          <w:noProof/>
           <w:color w:val="000000"/>
           <w:sz w:val="36"/>
           <w:szCs w:val="36"/>
-        </w:rPr>
-        <w:t>Висновок:</w:t>
-      </w:r>
-    </w:p>
-    <w:p>
-      <w:pPr>
-        <w:tabs>
-          <w:tab w:val="left" w:pos="5328"/>
-        </w:tabs>
-        <w:spacing w:line="256" w:lineRule="auto"/>
-        <w:rPr>
-          <w:rFonts w:ascii="Times New Roman" w:hAnsi="Times New Roman" w:cs="Times New Roman"/>
-          <w:bCs/>
-          <w:color w:val="000000"/>
-          <w:sz w:val="28"/>
-          <w:szCs w:val="28"/>
-        </w:rPr>
-      </w:pPr>
-      <w:r>
-        <w:rPr>
-          <w:rFonts w:ascii="Times New Roman" w:hAnsi="Times New Roman" w:cs="Times New Roman"/>
-          <w:sz w:val="28"/>
-          <w:szCs w:val="28"/>
-        </w:rPr>
-        <w:t xml:space="preserve">У процесі виконання лабораторної роботи було успішно виконано встановлення, налаштування та ознайомлення з основними інструментами, що застосовуються у програмуванні та управлінні проектами, такими як </w:t>
-      </w:r>
-      <w:proofErr w:type="spellStart"/>
-      <w:r>
-        <w:rPr>
-          <w:rFonts w:ascii="Times New Roman" w:hAnsi="Times New Roman" w:cs="Times New Roman"/>
-          <w:sz w:val="28"/>
-          <w:szCs w:val="28"/>
-        </w:rPr>
-        <w:t>Git</w:t>
-      </w:r>
-      <w:proofErr w:type="spellEnd"/>
-      <w:r>
-        <w:rPr>
-          <w:rFonts w:ascii="Times New Roman" w:hAnsi="Times New Roman" w:cs="Times New Roman"/>
-          <w:sz w:val="28"/>
-          <w:szCs w:val="28"/>
-        </w:rPr>
-        <w:t xml:space="preserve">, </w:t>
-      </w:r>
-      <w:proofErr w:type="spellStart"/>
-      <w:r>
-        <w:rPr>
-          <w:rFonts w:ascii="Times New Roman" w:hAnsi="Times New Roman" w:cs="Times New Roman"/>
-          <w:sz w:val="28"/>
-          <w:szCs w:val="28"/>
-        </w:rPr>
-        <w:lastRenderedPageBreak/>
-        <w:t>GitHub</w:t>
-      </w:r>
-      <w:proofErr w:type="spellEnd"/>
-      <w:r>
-        <w:rPr>
-          <w:rFonts w:ascii="Times New Roman" w:hAnsi="Times New Roman" w:cs="Times New Roman"/>
-          <w:sz w:val="28"/>
-          <w:szCs w:val="28"/>
-        </w:rPr>
-        <w:t xml:space="preserve">, </w:t>
-      </w:r>
-      <w:proofErr w:type="spellStart"/>
-      <w:r>
-        <w:rPr>
-          <w:rFonts w:ascii="Times New Roman" w:hAnsi="Times New Roman" w:cs="Times New Roman"/>
-          <w:sz w:val="28"/>
-          <w:szCs w:val="28"/>
-        </w:rPr>
-        <w:t>VSCode</w:t>
-      </w:r>
-      <w:proofErr w:type="spellEnd"/>
-      <w:r>
-        <w:rPr>
-          <w:rFonts w:ascii="Times New Roman" w:hAnsi="Times New Roman" w:cs="Times New Roman"/>
-          <w:sz w:val="28"/>
-          <w:szCs w:val="28"/>
-        </w:rPr>
-        <w:t xml:space="preserve">, </w:t>
-      </w:r>
-      <w:proofErr w:type="spellStart"/>
-      <w:r>
-        <w:rPr>
-          <w:rFonts w:ascii="Times New Roman" w:hAnsi="Times New Roman" w:cs="Times New Roman"/>
-          <w:sz w:val="28"/>
-          <w:szCs w:val="28"/>
-        </w:rPr>
-        <w:t>Trello</w:t>
-      </w:r>
-      <w:proofErr w:type="spellEnd"/>
-      <w:r>
-        <w:rPr>
-          <w:rFonts w:ascii="Times New Roman" w:hAnsi="Times New Roman" w:cs="Times New Roman"/>
-          <w:sz w:val="28"/>
-          <w:szCs w:val="28"/>
-        </w:rPr>
-        <w:t xml:space="preserve"> та </w:t>
-      </w:r>
-      <w:proofErr w:type="spellStart"/>
-      <w:r>
-        <w:rPr>
-          <w:rFonts w:ascii="Times New Roman" w:hAnsi="Times New Roman" w:cs="Times New Roman"/>
-          <w:sz w:val="28"/>
-          <w:szCs w:val="28"/>
-        </w:rPr>
-        <w:t>Algotester</w:t>
-      </w:r>
-      <w:proofErr w:type="spellEnd"/>
-      <w:r>
-        <w:rPr>
-          <w:rFonts w:ascii="Times New Roman" w:hAnsi="Times New Roman" w:cs="Times New Roman"/>
-          <w:sz w:val="28"/>
-          <w:szCs w:val="28"/>
-        </w:rPr>
-        <w:t>. Здобуто навички роботи з командним рядком, використання систем контролю версій, конфігурації середовища розробки та роботи з системами управління задачами. Також освоєно роботу з системами числення, зокрема, двійковою системою, а також виконано практичні дії з арифметичними операціями у цій системі. Робота дозволила закріпити теоретичні знання та застосувати їх на практиці, що є важливим етапом у розвитку навичок програміста.</w:t>
+          <w:lang w:eastAsia="uk-UA"/>
+        </w:rPr>
+        <w:drawing>
+          <wp:inline distT="0" distB="0" distL="0" distR="0">
+            <wp:extent cx="6120765" cy="3895725"/>
+            <wp:effectExtent l="0" t="0" r="0" b="9525"/>
+            <wp:docPr id="2" name="Рисунок 2"/>
+            <wp:cNvGraphicFramePr>
+              <a:graphicFrameLocks xmlns:a="http://schemas.openxmlformats.org/drawingml/2006/main" noChangeAspect="1"/>
+            </wp:cNvGraphicFramePr>
+            <a:graphic xmlns:a="http://schemas.openxmlformats.org/drawingml/2006/main">
+              <a:graphicData uri="http://schemas.openxmlformats.org/drawingml/2006/picture">
+                <pic:pic xmlns:pic="http://schemas.openxmlformats.org/drawingml/2006/picture">
+                  <pic:nvPicPr>
+                    <pic:cNvPr id="2" name="Notion1.png"/>
+                    <pic:cNvPicPr/>
+                  </pic:nvPicPr>
+                  <pic:blipFill>
+                    <a:blip r:embed="rId47" cstate="print">
+                      <a:extLst>
+                        <a:ext uri="{28A0092B-C50C-407E-A947-70E740481C1C}">
+                          <a14:useLocalDpi xmlns:a14="http://schemas.microsoft.com/office/drawing/2010/main" val="0"/>
+                        </a:ext>
+                      </a:extLst>
+                    </a:blip>
+                    <a:stretch>
+                      <a:fillRect/>
+                    </a:stretch>
+                  </pic:blipFill>
+                  <pic:spPr>
+                    <a:xfrm>
+                      <a:off x="0" y="0"/>
+                      <a:ext cx="6120765" cy="3895725"/>
+                    </a:xfrm>
+                    <a:prstGeom prst="rect">
+                      <a:avLst/>
+                    </a:prstGeom>
+                  </pic:spPr>
+                </pic:pic>
+              </a:graphicData>
+            </a:graphic>
+          </wp:inline>
+        </w:drawing>
       </w:r>
       <w:bookmarkStart w:id="0" w:name="_GoBack"/>
       <w:bookmarkEnd w:id="0"/>
+    </w:p>
+    <w:p>
+      <w:pPr>
+        <w:tabs>
+          <w:tab w:val="left" w:pos="5328"/>
+        </w:tabs>
+        <w:spacing w:line="256" w:lineRule="auto"/>
+        <w:rPr>
+          <w:rFonts w:ascii="Times New Roman" w:hAnsi="Times New Roman" w:cs="Times New Roman"/>
+          <w:b/>
+          <w:bCs/>
+          <w:color w:val="000000"/>
+          <w:sz w:val="36"/>
+          <w:szCs w:val="36"/>
+        </w:rPr>
+      </w:pPr>
+    </w:p>
+    <w:p>
+      <w:pPr>
+        <w:tabs>
+          <w:tab w:val="left" w:pos="5328"/>
+        </w:tabs>
+        <w:spacing w:line="256" w:lineRule="auto"/>
+        <w:rPr>
+          <w:rFonts w:ascii="Times New Roman" w:hAnsi="Times New Roman" w:cs="Times New Roman"/>
+          <w:b/>
+          <w:bCs/>
+          <w:color w:val="000000"/>
+          <w:sz w:val="36"/>
+          <w:szCs w:val="36"/>
+        </w:rPr>
+      </w:pPr>
+      <w:r>
+        <w:rPr>
+          <w:rFonts w:ascii="Times New Roman" w:hAnsi="Times New Roman" w:cs="Times New Roman"/>
+          <w:b/>
+          <w:bCs/>
+          <w:color w:val="000000"/>
+          <w:sz w:val="36"/>
+          <w:szCs w:val="36"/>
+        </w:rPr>
+        <w:t>Висновок:</w:t>
+      </w:r>
+    </w:p>
+    <w:p>
+      <w:pPr>
+        <w:tabs>
+          <w:tab w:val="left" w:pos="5328"/>
+        </w:tabs>
+        <w:spacing w:line="256" w:lineRule="auto"/>
+        <w:rPr>
+          <w:rFonts w:ascii="Times New Roman" w:hAnsi="Times New Roman" w:cs="Times New Roman"/>
+          <w:bCs/>
+          <w:color w:val="000000"/>
+          <w:sz w:val="28"/>
+          <w:szCs w:val="28"/>
+        </w:rPr>
+      </w:pPr>
+      <w:r>
+        <w:rPr>
+          <w:rFonts w:ascii="Times New Roman" w:hAnsi="Times New Roman" w:cs="Times New Roman"/>
+          <w:sz w:val="28"/>
+          <w:szCs w:val="28"/>
+        </w:rPr>
+        <w:t xml:space="preserve">У процесі виконання лабораторної роботи було успішно виконано встановлення, налаштування та ознайомлення з основними інструментами, що застосовуються у програмуванні та управлінні проектами, такими як Git, GitHub, VSCode, Trello та Algotester. Здобуто навички роботи з командним рядком, використання систем контролю версій, конфігурації середовища розробки та роботи з системами управління задачами. Також освоєно роботу з системами числення, зокрема, двійковою системою, а також виконано практичні дії з арифметичними операціями у цій системі. Робота дозволила </w:t>
+      </w:r>
+      <w:r>
+        <w:rPr>
+          <w:rFonts w:ascii="Times New Roman" w:hAnsi="Times New Roman" w:cs="Times New Roman"/>
+          <w:sz w:val="28"/>
+          <w:szCs w:val="28"/>
+        </w:rPr>
+        <w:lastRenderedPageBreak/>
+        <w:t>закріпити теоретичні знання та застосувати їх на практиці, що є важливим етапом у розвитку навичок програміста.</w:t>
+      </w:r>
     </w:p>
     <w:p>
       <w:pPr>
@@ -11216,7 +10246,7 @@
 </file>
 
 <file path=customXml/itemProps1.xml><?xml version="1.0" encoding="utf-8"?>
-<ds:datastoreItem xmlns:ds="http://schemas.openxmlformats.org/officeDocument/2006/customXml" ds:itemID="{93F5D9DE-4212-4763-B1A2-1AE7043DF96F}">
+<ds:datastoreItem xmlns:ds="http://schemas.openxmlformats.org/officeDocument/2006/customXml" ds:itemID="{18438D90-4795-4DC2-95D0-9A1FB698F7C2}">
   <ds:schemaRefs>
     <ds:schemaRef ds:uri="http://schemas.openxmlformats.org/officeDocument/2006/bibliography"/>
   </ds:schemaRefs>

</xml_diff>

<commit_message>
Epic 1 - Yatsyshyn Roman UPDATE 1
</commit_message>
<xml_diff>
--- a/ai_13/roman_yatsyshyn/epic_1/epic_1_practice_and_labs_report_roman_yatsyshyn.docx
+++ b/ai_13/roman_yatsyshyn/epic_1/epic_1_practice_and_labs_report_roman_yatsyshyn.docx
@@ -6550,6 +6550,43 @@
           <w:szCs w:val="28"/>
         </w:rPr>
       </w:pPr>
+      <w:hyperlink r:id="rId37" w:history="1">
+        <w:r>
+          <w:rPr>
+            <w:rStyle w:val="a4"/>
+            <w:rFonts w:ascii="Times New Roman" w:hAnsi="Times New Roman" w:cs="Times New Roman"/>
+            <w:bCs/>
+            <w:sz w:val="28"/>
+            <w:szCs w:val="28"/>
+          </w:rPr>
+          <w:t>https://github.com/artificial-intelligence-department/ai_programming_playground_2024/pull/79/files#diff-ba93fc04d74aa66e57041ec809bc3f1cd2519e99506fd3b1b11269eb4de0fa0d</w:t>
+        </w:r>
+      </w:hyperlink>
+      <w:r>
+        <w:rPr>
+          <w:rFonts w:ascii="Times New Roman" w:hAnsi="Times New Roman" w:cs="Times New Roman"/>
+          <w:bCs/>
+          <w:color w:val="000000"/>
+          <w:sz w:val="28"/>
+          <w:szCs w:val="28"/>
+        </w:rPr>
+        <w:t xml:space="preserve"> </w:t>
+      </w:r>
+    </w:p>
+    <w:p>
+      <w:pPr>
+        <w:tabs>
+          <w:tab w:val="left" w:pos="5328"/>
+        </w:tabs>
+        <w:spacing w:line="256" w:lineRule="auto"/>
+        <w:rPr>
+          <w:rFonts w:ascii="Times New Roman" w:hAnsi="Times New Roman" w:cs="Times New Roman"/>
+          <w:bCs/>
+          <w:color w:val="000000"/>
+          <w:sz w:val="28"/>
+          <w:szCs w:val="28"/>
+        </w:rPr>
+      </w:pPr>
     </w:p>
     <w:p>
       <w:pPr>
@@ -6616,7 +6653,7 @@
                     <pic:cNvPicPr/>
                   </pic:nvPicPr>
                   <pic:blipFill>
-                    <a:blip r:embed="rId37">
+                    <a:blip r:embed="rId38">
                       <a:extLst>
                         <a:ext uri="{28A0092B-C50C-407E-A947-70E740481C1C}">
                           <a14:useLocalDpi xmlns:a14="http://schemas.microsoft.com/office/drawing/2010/main" val="0"/>
@@ -6657,6 +6694,43 @@
           <w:szCs w:val="28"/>
         </w:rPr>
       </w:pPr>
+      <w:hyperlink r:id="rId39" w:history="1">
+        <w:r>
+          <w:rPr>
+            <w:rStyle w:val="a4"/>
+            <w:rFonts w:ascii="Times New Roman" w:hAnsi="Times New Roman" w:cs="Times New Roman"/>
+            <w:bCs/>
+            <w:sz w:val="28"/>
+            <w:szCs w:val="28"/>
+          </w:rPr>
+          <w:t>https://github.com/artificial-intelligence-department/ai_programming_playground_2024/pull/79/files#diff-5e89c40ca17b0f7e413dc379e064b6518b481e0d56e19414443f64fe6853c971</w:t>
+        </w:r>
+      </w:hyperlink>
+      <w:r>
+        <w:rPr>
+          <w:rFonts w:ascii="Times New Roman" w:hAnsi="Times New Roman" w:cs="Times New Roman"/>
+          <w:bCs/>
+          <w:color w:val="000000"/>
+          <w:sz w:val="28"/>
+          <w:szCs w:val="28"/>
+        </w:rPr>
+        <w:t xml:space="preserve"> </w:t>
+      </w:r>
+    </w:p>
+    <w:p>
+      <w:pPr>
+        <w:tabs>
+          <w:tab w:val="left" w:pos="5328"/>
+        </w:tabs>
+        <w:spacing w:line="256" w:lineRule="auto"/>
+        <w:rPr>
+          <w:rFonts w:ascii="Times New Roman" w:hAnsi="Times New Roman" w:cs="Times New Roman"/>
+          <w:bCs/>
+          <w:color w:val="000000"/>
+          <w:sz w:val="28"/>
+          <w:szCs w:val="28"/>
+        </w:rPr>
+      </w:pPr>
     </w:p>
     <w:p>
       <w:pPr>
@@ -6724,7 +6798,7 @@
                     <pic:cNvPicPr/>
                   </pic:nvPicPr>
                   <pic:blipFill>
-                    <a:blip r:embed="rId38">
+                    <a:blip r:embed="rId40">
                       <a:extLst>
                         <a:ext uri="{28A0092B-C50C-407E-A947-70E740481C1C}">
                           <a14:useLocalDpi xmlns:a14="http://schemas.microsoft.com/office/drawing/2010/main" val="0"/>
@@ -6765,6 +6839,45 @@
           <w:szCs w:val="28"/>
         </w:rPr>
       </w:pPr>
+      <w:hyperlink r:id="rId41" w:history="1">
+        <w:r>
+          <w:rPr>
+            <w:rStyle w:val="a4"/>
+            <w:rFonts w:ascii="Times New Roman" w:hAnsi="Times New Roman" w:cs="Times New Roman"/>
+            <w:bCs/>
+            <w:sz w:val="28"/>
+            <w:szCs w:val="28"/>
+          </w:rPr>
+          <w:t>https://github.com/artificial-intelligence-department/ai_programming_playground_2024/pull/79/files#diff-4638e03060eefa1ed99f43cd6fcbb1de2282c3925fa7a71af2c520a3efe7d8c7</w:t>
+        </w:r>
+      </w:hyperlink>
+      <w:r>
+        <w:rPr>
+          <w:rFonts w:ascii="Times New Roman" w:hAnsi="Times New Roman" w:cs="Times New Roman"/>
+          <w:bCs/>
+          <w:color w:val="000000"/>
+          <w:sz w:val="28"/>
+          <w:szCs w:val="28"/>
+        </w:rPr>
+        <w:t xml:space="preserve"> </w:t>
+      </w:r>
+      <w:bookmarkStart w:id="0" w:name="_GoBack"/>
+      <w:bookmarkEnd w:id="0"/>
+    </w:p>
+    <w:p>
+      <w:pPr>
+        <w:tabs>
+          <w:tab w:val="left" w:pos="5328"/>
+        </w:tabs>
+        <w:spacing w:line="256" w:lineRule="auto"/>
+        <w:rPr>
+          <w:rFonts w:ascii="Times New Roman" w:hAnsi="Times New Roman" w:cs="Times New Roman"/>
+          <w:bCs/>
+          <w:color w:val="000000"/>
+          <w:sz w:val="28"/>
+          <w:szCs w:val="28"/>
+        </w:rPr>
+      </w:pPr>
     </w:p>
     <w:p>
       <w:pPr>
@@ -6860,7 +6973,7 @@
                     <pic:cNvPicPr/>
                   </pic:nvPicPr>
                   <pic:blipFill>
-                    <a:blip r:embed="rId39">
+                    <a:blip r:embed="rId42">
                       <a:extLst>
                         <a:ext uri="{28A0092B-C50C-407E-A947-70E740481C1C}">
                           <a14:useLocalDpi xmlns:a14="http://schemas.microsoft.com/office/drawing/2010/main" val="0"/>
@@ -6895,6 +7008,31 @@
         <w:spacing w:line="256" w:lineRule="auto"/>
         <w:rPr>
           <w:rFonts w:ascii="Times New Roman" w:hAnsi="Times New Roman" w:cs="Times New Roman"/>
+          <w:bCs/>
+          <w:color w:val="000000"/>
+          <w:sz w:val="28"/>
+          <w:szCs w:val="28"/>
+        </w:rPr>
+      </w:pPr>
+      <w:r>
+        <w:rPr>
+          <w:rFonts w:ascii="Times New Roman" w:hAnsi="Times New Roman" w:cs="Times New Roman"/>
+          <w:bCs/>
+          <w:color w:val="000000"/>
+          <w:sz w:val="28"/>
+          <w:szCs w:val="28"/>
+        </w:rPr>
+        <w:t>Фактичний час виконання: 4 години.</w:t>
+      </w:r>
+    </w:p>
+    <w:p>
+      <w:pPr>
+        <w:tabs>
+          <w:tab w:val="left" w:pos="5328"/>
+        </w:tabs>
+        <w:spacing w:line="256" w:lineRule="auto"/>
+        <w:rPr>
+          <w:rFonts w:ascii="Times New Roman" w:hAnsi="Times New Roman" w:cs="Times New Roman"/>
           <w:b/>
           <w:bCs/>
           <w:color w:val="000000"/>
@@ -6911,20 +7049,37 @@
         <w:spacing w:line="256" w:lineRule="auto"/>
         <w:rPr>
           <w:rFonts w:ascii="Times New Roman" w:hAnsi="Times New Roman" w:cs="Times New Roman"/>
-          <w:bCs/>
-          <w:color w:val="000000"/>
-          <w:sz w:val="28"/>
-          <w:szCs w:val="28"/>
-        </w:rPr>
-      </w:pPr>
-      <w:r>
-        <w:rPr>
-          <w:rFonts w:ascii="Times New Roman" w:hAnsi="Times New Roman" w:cs="Times New Roman"/>
-          <w:bCs/>
-          <w:color w:val="000000"/>
-          <w:sz w:val="28"/>
-          <w:szCs w:val="28"/>
-        </w:rPr>
+          <w:b/>
+          <w:bCs/>
+          <w:color w:val="000000"/>
+          <w:sz w:val="36"/>
+          <w:szCs w:val="36"/>
+        </w:rPr>
+      </w:pPr>
+    </w:p>
+    <w:p>
+      <w:pPr>
+        <w:tabs>
+          <w:tab w:val="left" w:pos="5328"/>
+        </w:tabs>
+        <w:spacing w:line="256" w:lineRule="auto"/>
+        <w:rPr>
+          <w:rFonts w:ascii="Times New Roman" w:hAnsi="Times New Roman" w:cs="Times New Roman"/>
+          <w:bCs/>
+          <w:color w:val="000000"/>
+          <w:sz w:val="28"/>
+          <w:szCs w:val="28"/>
+        </w:rPr>
+      </w:pPr>
+      <w:r>
+        <w:rPr>
+          <w:rFonts w:ascii="Times New Roman" w:hAnsi="Times New Roman" w:cs="Times New Roman"/>
+          <w:bCs/>
+          <w:color w:val="000000"/>
+          <w:sz w:val="28"/>
+          <w:szCs w:val="28"/>
+        </w:rPr>
+        <w:lastRenderedPageBreak/>
         <w:t>Завдання №2 Програмний код №2</w:t>
       </w:r>
     </w:p>
@@ -6970,7 +7125,7 @@
                     <pic:cNvPicPr/>
                   </pic:nvPicPr>
                   <pic:blipFill>
-                    <a:blip r:embed="rId40">
+                    <a:blip r:embed="rId43">
                       <a:extLst>
                         <a:ext uri="{28A0092B-C50C-407E-A947-70E740481C1C}">
                           <a14:useLocalDpi xmlns:a14="http://schemas.microsoft.com/office/drawing/2010/main" val="0"/>
@@ -7023,7 +7178,7 @@
                     <pic:cNvPicPr/>
                   </pic:nvPicPr>
                   <pic:blipFill>
-                    <a:blip r:embed="rId41">
+                    <a:blip r:embed="rId44">
                       <a:extLst>
                         <a:ext uri="{28A0092B-C50C-407E-A947-70E740481C1C}">
                           <a14:useLocalDpi xmlns:a14="http://schemas.microsoft.com/office/drawing/2010/main" val="0"/>
@@ -7072,7 +7227,47 @@
           <w:sz w:val="28"/>
           <w:szCs w:val="28"/>
         </w:rPr>
-        <w:lastRenderedPageBreak/>
+        <w:t>Фактичний час на виконання: 15 хвилин.</w:t>
+      </w:r>
+    </w:p>
+    <w:p>
+      <w:pPr>
+        <w:tabs>
+          <w:tab w:val="left" w:pos="5328"/>
+        </w:tabs>
+        <w:spacing w:line="256" w:lineRule="auto"/>
+        <w:rPr>
+          <w:rFonts w:ascii="Times New Roman" w:hAnsi="Times New Roman" w:cs="Times New Roman"/>
+          <w:b/>
+          <w:bCs/>
+          <w:color w:val="000000"/>
+          <w:sz w:val="36"/>
+          <w:szCs w:val="36"/>
+        </w:rPr>
+      </w:pPr>
+    </w:p>
+    <w:p>
+      <w:pPr>
+        <w:tabs>
+          <w:tab w:val="left" w:pos="5328"/>
+        </w:tabs>
+        <w:spacing w:line="256" w:lineRule="auto"/>
+        <w:rPr>
+          <w:rFonts w:ascii="Times New Roman" w:hAnsi="Times New Roman" w:cs="Times New Roman"/>
+          <w:bCs/>
+          <w:color w:val="000000"/>
+          <w:sz w:val="28"/>
+          <w:szCs w:val="28"/>
+        </w:rPr>
+      </w:pPr>
+      <w:r>
+        <w:rPr>
+          <w:rFonts w:ascii="Times New Roman" w:hAnsi="Times New Roman" w:cs="Times New Roman"/>
+          <w:bCs/>
+          <w:color w:val="000000"/>
+          <w:sz w:val="28"/>
+          <w:szCs w:val="28"/>
+        </w:rPr>
         <w:t>Завдання №4 Програмний код №3</w:t>
       </w:r>
     </w:p>
@@ -7118,7 +7313,7 @@
                     <pic:cNvPicPr/>
                   </pic:nvPicPr>
                   <pic:blipFill>
-                    <a:blip r:embed="rId42">
+                    <a:blip r:embed="rId45">
                       <a:extLst>
                         <a:ext uri="{28A0092B-C50C-407E-A947-70E740481C1C}">
                           <a14:useLocalDpi xmlns:a14="http://schemas.microsoft.com/office/drawing/2010/main" val="0"/>
@@ -7171,7 +7366,7 @@
                     <pic:cNvPicPr/>
                   </pic:nvPicPr>
                   <pic:blipFill>
-                    <a:blip r:embed="rId43">
+                    <a:blip r:embed="rId46">
                       <a:extLst>
                         <a:ext uri="{28A0092B-C50C-407E-A947-70E740481C1C}">
                           <a14:useLocalDpi xmlns:a14="http://schemas.microsoft.com/office/drawing/2010/main" val="0"/>
@@ -7206,6 +7401,31 @@
         <w:spacing w:line="256" w:lineRule="auto"/>
         <w:rPr>
           <w:rFonts w:ascii="Times New Roman" w:hAnsi="Times New Roman" w:cs="Times New Roman"/>
+          <w:bCs/>
+          <w:color w:val="000000"/>
+          <w:sz w:val="28"/>
+          <w:szCs w:val="28"/>
+        </w:rPr>
+      </w:pPr>
+      <w:r>
+        <w:rPr>
+          <w:rFonts w:ascii="Times New Roman" w:hAnsi="Times New Roman" w:cs="Times New Roman"/>
+          <w:bCs/>
+          <w:color w:val="000000"/>
+          <w:sz w:val="28"/>
+          <w:szCs w:val="28"/>
+        </w:rPr>
+        <w:t>Фактичний час на виконання: 3 години.</w:t>
+      </w:r>
+    </w:p>
+    <w:p>
+      <w:pPr>
+        <w:tabs>
+          <w:tab w:val="left" w:pos="5328"/>
+        </w:tabs>
+        <w:spacing w:line="256" w:lineRule="auto"/>
+        <w:rPr>
+          <w:rFonts w:ascii="Times New Roman" w:hAnsi="Times New Roman" w:cs="Times New Roman"/>
           <w:b/>
           <w:bCs/>
           <w:color w:val="000000"/>
@@ -7297,7 +7517,7 @@
             <o:lock v:ext="edit" aspectratio="t"/>
           </v:shapetype>
           <v:shape id="_x0000_i1025" type="#_x0000_t75" style="width:481.2pt;height:234pt">
-            <v:imagedata r:id="rId44" o:title="epic_meet"/>
+            <v:imagedata r:id="rId47" o:title="epic_meet"/>
           </v:shape>
         </w:pict>
       </w:r>
@@ -7328,6 +7548,7 @@
           <w:szCs w:val="36"/>
           <w:lang w:eastAsia="uk-UA"/>
         </w:rPr>
+        <w:lastRenderedPageBreak/>
         <w:drawing>
           <wp:inline distT="0" distB="0" distL="0" distR="0">
             <wp:extent cx="6120765" cy="3940810"/>
@@ -7344,7 +7565,7 @@
                     <pic:cNvPicPr/>
                   </pic:nvPicPr>
                   <pic:blipFill>
-                    <a:blip r:embed="rId45" cstate="print">
+                    <a:blip r:embed="rId48" cstate="print">
                       <a:extLst>
                         <a:ext uri="{28A0092B-C50C-407E-A947-70E740481C1C}">
                           <a14:useLocalDpi xmlns:a14="http://schemas.microsoft.com/office/drawing/2010/main" val="0"/>
@@ -7395,10 +7616,9 @@
           <w:sz w:val="36"/>
           <w:szCs w:val="36"/>
         </w:rPr>
-        <w:lastRenderedPageBreak/>
         <w:pict>
           <v:shape id="_x0000_i1026" type="#_x0000_t75" style="width:481.2pt;height:226.8pt">
-            <v:imagedata r:id="rId46" o:title="meet_2"/>
+            <v:imagedata r:id="rId49" o:title="meet_2"/>
           </v:shape>
         </w:pict>
       </w:r>
@@ -7429,6 +7649,7 @@
           <w:szCs w:val="36"/>
           <w:lang w:eastAsia="uk-UA"/>
         </w:rPr>
+        <w:lastRenderedPageBreak/>
         <w:drawing>
           <wp:inline distT="0" distB="0" distL="0" distR="0">
             <wp:extent cx="6120765" cy="3895725"/>
@@ -7445,7 +7666,7 @@
                     <pic:cNvPicPr/>
                   </pic:nvPicPr>
                   <pic:blipFill>
-                    <a:blip r:embed="rId47" cstate="print">
+                    <a:blip r:embed="rId50" cstate="print">
                       <a:extLst>
                         <a:ext uri="{28A0092B-C50C-407E-A947-70E740481C1C}">
                           <a14:useLocalDpi xmlns:a14="http://schemas.microsoft.com/office/drawing/2010/main" val="0"/>
@@ -7471,8 +7692,6 @@
           </wp:inline>
         </w:drawing>
       </w:r>
-      <w:bookmarkStart w:id="0" w:name="_GoBack"/>
-      <w:bookmarkEnd w:id="0"/>
     </w:p>
     <w:p>
       <w:pPr>
@@ -7537,16 +7756,7 @@
           <w:sz w:val="28"/>
           <w:szCs w:val="28"/>
         </w:rPr>
-        <w:t xml:space="preserve">У процесі виконання лабораторної роботи було успішно виконано встановлення, налаштування та ознайомлення з основними інструментами, що застосовуються у програмуванні та управлінні проектами, такими як Git, GitHub, VSCode, Trello та Algotester. Здобуто навички роботи з командним рядком, використання систем контролю версій, конфігурації середовища розробки та роботи з системами управління задачами. Також освоєно роботу з системами числення, зокрема, двійковою системою, а також виконано практичні дії з арифметичними операціями у цій системі. Робота дозволила </w:t>
-      </w:r>
-      <w:r>
-        <w:rPr>
-          <w:rFonts w:ascii="Times New Roman" w:hAnsi="Times New Roman" w:cs="Times New Roman"/>
-          <w:sz w:val="28"/>
-          <w:szCs w:val="28"/>
-        </w:rPr>
-        <w:lastRenderedPageBreak/>
-        <w:t>закріпити теоретичні знання та застосувати їх на практиці, що є важливим етапом у розвитку навичок програміста.</w:t>
+        <w:t>У процесі виконання лабораторної роботи було успішно виконано встановлення, налаштування та ознайомлення з основними інструментами, що застосовуються у програмуванні та управлінні проектами, такими як Git, GitHub, VSCode, Trello та Algotester. Здобуто навички роботи з командним рядком, використання систем контролю версій, конфігурації середовища розробки та роботи з системами управління задачами. Також освоєно роботу з системами числення, зокрема, двійковою системою, а також виконано практичні дії з арифметичними операціями у цій системі. Робота дозволила закріпити теоретичні знання та застосувати їх на практиці, що є важливим етапом у розвитку навичок програміста.</w:t>
       </w:r>
     </w:p>
     <w:p>
@@ -10246,7 +10456,7 @@
 </file>
 
 <file path=customXml/itemProps1.xml><?xml version="1.0" encoding="utf-8"?>
-<ds:datastoreItem xmlns:ds="http://schemas.openxmlformats.org/officeDocument/2006/customXml" ds:itemID="{18438D90-4795-4DC2-95D0-9A1FB698F7C2}">
+<ds:datastoreItem xmlns:ds="http://schemas.openxmlformats.org/officeDocument/2006/customXml" ds:itemID="{964D05DF-C325-4A35-970E-42D0CA6F80D0}">
   <ds:schemaRefs>
     <ds:schemaRef ds:uri="http://schemas.openxmlformats.org/officeDocument/2006/bibliography"/>
   </ds:schemaRefs>

</xml_diff>